<commit_message>
modelovanie done, treba srpavit use case zgroupovania
</commit_message>
<xml_diff>
--- a/MSOFT_Specifikacia_temy.docx
+++ b/MSOFT_Specifikacia_temy.docx
@@ -258,7 +258,18 @@
           <w:szCs w:val="32"/>
           <w:lang w:val="sk-SK"/>
         </w:rPr>
-        <w:t>Modelovanie softvéru – Odovzdanie 1</w:t>
+        <w:t xml:space="preserve">Modelovanie softvéru – Odovzdanie </w:t>
+      </w:r>
+      <w:r>
+        <w:rPr>
+          <w:rFonts w:ascii="Arial" w:hAnsi="Arial" w:cs="Arial"/>
+          <w:b/>
+          <w:bCs/>
+          <w:sz w:val="32"/>
+          <w:szCs w:val="32"/>
+          <w:lang w:val="sk-SK"/>
+        </w:rPr>
+        <w:t>2</w:t>
       </w:r>
     </w:p>
     <w:p>
@@ -446,7 +457,16 @@
           <w:szCs w:val="28"/>
           <w:lang w:val="sk-SK"/>
         </w:rPr>
-        <w:t>10.1</w:t>
+        <w:t>24</w:t>
+      </w:r>
+      <w:r>
+        <w:rPr>
+          <w:rFonts w:ascii="Arial" w:hAnsi="Arial" w:cs="Arial"/>
+          <w:sz w:val="28"/>
+          <w:szCs w:val="28"/>
+          <w:lang w:val="sk-SK"/>
+        </w:rPr>
+        <w:t>.1</w:t>
       </w:r>
       <w:r>
         <w:rPr>
@@ -649,7 +669,7 @@
           <w:r>
             <w:fldChar w:fldCharType="separate"/>
           </w:r>
-          <w:hyperlink w:anchor="_Toc116253772" w:history="1">
+          <w:hyperlink w:anchor="_Toc117353184" w:history="1">
             <w:r>
               <w:rPr>
                 <w:rStyle w:val="Hyperlink"/>
@@ -680,7 +700,7 @@
                 <w:noProof/>
                 <w:webHidden/>
               </w:rPr>
-              <w:instrText xml:space="preserve"> PAGEREF _Toc116253772 \h </w:instrText>
+              <w:instrText xml:space="preserve"> PAGEREF _Toc117353184 \h </w:instrText>
             </w:r>
             <w:r>
               <w:rPr>
@@ -722,7 +742,7 @@
               <w:noProof/>
             </w:rPr>
           </w:pPr>
-          <w:hyperlink w:anchor="_Toc116253773" w:history="1">
+          <w:hyperlink w:anchor="_Toc117353185" w:history="1">
             <w:r>
               <w:rPr>
                 <w:rStyle w:val="Hyperlink"/>
@@ -753,7 +773,7 @@
                 <w:noProof/>
                 <w:webHidden/>
               </w:rPr>
-              <w:instrText xml:space="preserve"> PAGEREF _Toc116253773 \h </w:instrText>
+              <w:instrText xml:space="preserve"> PAGEREF _Toc117353185 \h </w:instrText>
             </w:r>
             <w:r>
               <w:rPr>
@@ -795,7 +815,7 @@
               <w:noProof/>
             </w:rPr>
           </w:pPr>
-          <w:hyperlink w:anchor="_Toc116253774" w:history="1">
+          <w:hyperlink w:anchor="_Toc117353186" w:history="1">
             <w:r>
               <w:rPr>
                 <w:rStyle w:val="Hyperlink"/>
@@ -826,7 +846,7 @@
                 <w:noProof/>
                 <w:webHidden/>
               </w:rPr>
-              <w:instrText xml:space="preserve"> PAGEREF _Toc116253774 \h </w:instrText>
+              <w:instrText xml:space="preserve"> PAGEREF _Toc117353186 \h </w:instrText>
             </w:r>
             <w:r>
               <w:rPr>
@@ -868,7 +888,7 @@
               <w:noProof/>
             </w:rPr>
           </w:pPr>
-          <w:hyperlink w:anchor="_Toc116253775" w:history="1">
+          <w:hyperlink w:anchor="_Toc117353187" w:history="1">
             <w:r>
               <w:rPr>
                 <w:rStyle w:val="Hyperlink"/>
@@ -899,7 +919,7 @@
                 <w:noProof/>
                 <w:webHidden/>
               </w:rPr>
-              <w:instrText xml:space="preserve"> PAGEREF _Toc116253775 \h </w:instrText>
+              <w:instrText xml:space="preserve"> PAGEREF _Toc117353187 \h </w:instrText>
             </w:r>
             <w:r>
               <w:rPr>
@@ -941,7 +961,7 @@
               <w:noProof/>
             </w:rPr>
           </w:pPr>
-          <w:hyperlink w:anchor="_Toc116253776" w:history="1">
+          <w:hyperlink w:anchor="_Toc117353188" w:history="1">
             <w:r>
               <w:rPr>
                 <w:rStyle w:val="Hyperlink"/>
@@ -951,7 +971,29 @@
                 <w:noProof/>
                 <w:lang w:val="en-GB"/>
               </w:rPr>
-              <w:t>UC03 – Zvoľ trasu</w:t>
+              <w:t xml:space="preserve">UC03 – </w:t>
+            </w:r>
+            <w:r>
+              <w:rPr>
+                <w:rStyle w:val="Hyperlink"/>
+                <w:rFonts w:ascii="Arial" w:hAnsi="Arial" w:cs="Arial"/>
+                <w:b/>
+                <w:bCs/>
+                <w:noProof/>
+                <w:lang w:val="sk-SK"/>
+              </w:rPr>
+              <w:t>Zdieľaj</w:t>
+            </w:r>
+            <w:r>
+              <w:rPr>
+                <w:rStyle w:val="Hyperlink"/>
+                <w:rFonts w:ascii="Arial" w:hAnsi="Arial" w:cs="Arial"/>
+                <w:b/>
+                <w:bCs/>
+                <w:noProof/>
+                <w:lang w:val="en-GB"/>
+              </w:rPr>
+              <w:t xml:space="preserve"> trasu</w:t>
             </w:r>
             <w:r>
               <w:rPr>
@@ -972,7 +1014,7 @@
                 <w:noProof/>
                 <w:webHidden/>
               </w:rPr>
-              <w:instrText xml:space="preserve"> PAGEREF _Toc116253776 \h </w:instrText>
+              <w:instrText xml:space="preserve"> PAGEREF _Toc117353188 \h </w:instrText>
             </w:r>
             <w:r>
               <w:rPr>
@@ -992,7 +1034,153 @@
                 <w:noProof/>
                 <w:webHidden/>
               </w:rPr>
+              <w:t>5</w:t>
+            </w:r>
+            <w:r>
+              <w:rPr>
+                <w:noProof/>
+                <w:webHidden/>
+              </w:rPr>
+              <w:fldChar w:fldCharType="end"/>
+            </w:r>
+          </w:hyperlink>
+        </w:p>
+        <w:p>
+          <w:pPr>
+            <w:pStyle w:val="TOC2"/>
+            <w:tabs>
+              <w:tab w:val="right" w:leader="dot" w:pos="9350"/>
+            </w:tabs>
+            <w:rPr>
+              <w:rFonts w:eastAsiaTheme="minorEastAsia"/>
+              <w:noProof/>
+            </w:rPr>
+          </w:pPr>
+          <w:hyperlink w:anchor="_Toc117353189" w:history="1">
+            <w:r>
+              <w:rPr>
+                <w:rStyle w:val="Hyperlink"/>
+                <w:rFonts w:ascii="Arial" w:hAnsi="Arial" w:cs="Arial"/>
+                <w:b/>
+                <w:bCs/>
+                <w:noProof/>
+                <w:lang w:val="en-GB"/>
+              </w:rPr>
+              <w:t>UC04 – Zobraz skupinu pre trasu</w:t>
+            </w:r>
+            <w:r>
+              <w:rPr>
+                <w:noProof/>
+                <w:webHidden/>
+              </w:rPr>
+              <w:tab/>
+            </w:r>
+            <w:r>
+              <w:rPr>
+                <w:noProof/>
+                <w:webHidden/>
+              </w:rPr>
+              <w:fldChar w:fldCharType="begin"/>
+            </w:r>
+            <w:r>
+              <w:rPr>
+                <w:noProof/>
+                <w:webHidden/>
+              </w:rPr>
+              <w:instrText xml:space="preserve"> PAGEREF _Toc117353189 \h </w:instrText>
+            </w:r>
+            <w:r>
+              <w:rPr>
+                <w:noProof/>
+                <w:webHidden/>
+              </w:rPr>
+            </w:r>
+            <w:r>
+              <w:rPr>
+                <w:noProof/>
+                <w:webHidden/>
+              </w:rPr>
+              <w:fldChar w:fldCharType="separate"/>
+            </w:r>
+            <w:r>
+              <w:rPr>
+                <w:noProof/>
+                <w:webHidden/>
+              </w:rPr>
               <w:t>6</w:t>
+            </w:r>
+            <w:r>
+              <w:rPr>
+                <w:noProof/>
+                <w:webHidden/>
+              </w:rPr>
+              <w:fldChar w:fldCharType="end"/>
+            </w:r>
+          </w:hyperlink>
+        </w:p>
+        <w:p>
+          <w:pPr>
+            <w:pStyle w:val="TOC2"/>
+            <w:tabs>
+              <w:tab w:val="right" w:leader="dot" w:pos="9350"/>
+            </w:tabs>
+            <w:rPr>
+              <w:rFonts w:eastAsiaTheme="minorEastAsia"/>
+              <w:noProof/>
+            </w:rPr>
+          </w:pPr>
+          <w:hyperlink w:anchor="_Toc117353190" w:history="1">
+            <w:r>
+              <w:rPr>
+                <w:rStyle w:val="Hyperlink"/>
+                <w:rFonts w:ascii="Arial" w:hAnsi="Arial" w:cs="Arial"/>
+                <w:b/>
+                <w:bCs/>
+                <w:noProof/>
+                <w:lang w:val="en-GB"/>
+              </w:rPr>
+              <w:t>UC05 – Pridaj používateľa do skupiny</w:t>
+            </w:r>
+            <w:r>
+              <w:rPr>
+                <w:noProof/>
+                <w:webHidden/>
+              </w:rPr>
+              <w:tab/>
+            </w:r>
+            <w:r>
+              <w:rPr>
+                <w:noProof/>
+                <w:webHidden/>
+              </w:rPr>
+              <w:fldChar w:fldCharType="begin"/>
+            </w:r>
+            <w:r>
+              <w:rPr>
+                <w:noProof/>
+                <w:webHidden/>
+              </w:rPr>
+              <w:instrText xml:space="preserve"> PAGEREF _Toc117353190 \h </w:instrText>
+            </w:r>
+            <w:r>
+              <w:rPr>
+                <w:noProof/>
+                <w:webHidden/>
+              </w:rPr>
+            </w:r>
+            <w:r>
+              <w:rPr>
+                <w:noProof/>
+                <w:webHidden/>
+              </w:rPr>
+              <w:fldChar w:fldCharType="separate"/>
+            </w:r>
+            <w:r>
+              <w:rPr>
+                <w:noProof/>
+                <w:webHidden/>
+              </w:rPr>
+              <w:t>7</w:t>
             </w:r>
             <w:r>
               <w:rPr>
@@ -1034,7 +1222,6 @@
           <w:rFonts w:ascii="Arial" w:hAnsi="Arial" w:cs="Arial"/>
           <w:sz w:val="28"/>
           <w:szCs w:val="28"/>
-          <w:lang w:val="sk-SK"/>
         </w:rPr>
       </w:pPr>
       <w:r>
@@ -1058,7 +1245,7 @@
           <w:lang w:val="sk-SK"/>
         </w:rPr>
       </w:pPr>
-      <w:bookmarkStart w:id="0" w:name="_Toc116253772"/>
+      <w:bookmarkStart w:id="0" w:name="_Toc117353184"/>
       <w:r>
         <w:rPr>
           <w:rFonts w:ascii="Arial" w:hAnsi="Arial" w:cs="Arial"/>
@@ -1636,7 +1823,7 @@
           <w:lang w:val="en-GB"/>
         </w:rPr>
       </w:pPr>
-      <w:bookmarkStart w:id="1" w:name="_Toc116253773"/>
+      <w:bookmarkStart w:id="1" w:name="_Toc117353185"/>
       <w:proofErr w:type="spellStart"/>
       <w:r>
         <w:rPr>
@@ -1694,7 +1881,7 @@
           <w:lang w:val="en-GB"/>
         </w:rPr>
       </w:pPr>
-      <w:bookmarkStart w:id="2" w:name="_Toc116253774"/>
+      <w:bookmarkStart w:id="2" w:name="_Toc117353186"/>
       <w:r>
         <w:rPr>
           <w:rFonts w:ascii="Arial" w:hAnsi="Arial" w:cs="Arial"/>
@@ -3026,7 +3213,7 @@
           <w:lang w:val="en-GB"/>
         </w:rPr>
       </w:pPr>
-      <w:bookmarkStart w:id="3" w:name="_Toc116253775"/>
+      <w:bookmarkStart w:id="3" w:name="_Toc117353187"/>
       <w:r>
         <w:rPr>
           <w:rFonts w:ascii="Arial" w:hAnsi="Arial" w:cs="Arial"/>
@@ -3105,13 +3292,6 @@
       </w:r>
       <w:bookmarkEnd w:id="3"/>
       <w:proofErr w:type="spellEnd"/>
-    </w:p>
-    <w:p>
-      <w:pPr>
-        <w:rPr>
-          <w:lang w:val="en-GB"/>
-        </w:rPr>
-      </w:pPr>
     </w:p>
     <w:tbl>
       <w:tblPr>
@@ -3989,83 +4169,6 @@
     </w:p>
     <w:p>
       <w:pPr>
-        <w:rPr>
-          <w:lang w:val="en-GB"/>
-        </w:rPr>
-      </w:pPr>
-    </w:p>
-    <w:p>
-      <w:pPr>
-        <w:rPr>
-          <w:lang w:val="en-GB"/>
-        </w:rPr>
-      </w:pPr>
-    </w:p>
-    <w:p>
-      <w:pPr>
-        <w:rPr>
-          <w:lang w:val="en-GB"/>
-        </w:rPr>
-      </w:pPr>
-    </w:p>
-    <w:p>
-      <w:pPr>
-        <w:rPr>
-          <w:lang w:val="en-GB"/>
-        </w:rPr>
-      </w:pPr>
-    </w:p>
-    <w:p>
-      <w:pPr>
-        <w:rPr>
-          <w:lang w:val="en-GB"/>
-        </w:rPr>
-      </w:pPr>
-    </w:p>
-    <w:p>
-      <w:pPr>
-        <w:rPr>
-          <w:lang w:val="en-GB"/>
-        </w:rPr>
-      </w:pPr>
-    </w:p>
-    <w:p>
-      <w:pPr>
-        <w:rPr>
-          <w:lang w:val="en-GB"/>
-        </w:rPr>
-      </w:pPr>
-    </w:p>
-    <w:p>
-      <w:pPr>
-        <w:rPr>
-          <w:lang w:val="en-GB"/>
-        </w:rPr>
-      </w:pPr>
-    </w:p>
-    <w:p>
-      <w:pPr>
-        <w:rPr>
-          <w:lang w:val="en-GB"/>
-        </w:rPr>
-      </w:pPr>
-    </w:p>
-    <w:p>
-      <w:pPr>
-        <w:rPr>
-          <w:lang w:val="en-GB"/>
-        </w:rPr>
-      </w:pPr>
-    </w:p>
-    <w:p>
-      <w:pPr>
-        <w:rPr>
-          <w:lang w:val="en-GB"/>
-        </w:rPr>
-      </w:pPr>
-    </w:p>
-    <w:p>
-      <w:pPr>
         <w:pStyle w:val="Heading2"/>
         <w:rPr>
           <w:rFonts w:ascii="Arial" w:hAnsi="Arial" w:cs="Arial"/>
@@ -4077,17 +4180,8 @@
           <w:lang w:val="en-GB"/>
         </w:rPr>
       </w:pPr>
-    </w:p>
-    <w:p>
-      <w:pPr>
-        <w:rPr>
-          <w:lang w:val="en-GB"/>
-        </w:rPr>
-      </w:pPr>
-    </w:p>
-    <w:p>
-      <w:pPr>
-        <w:pStyle w:val="Heading2"/>
+      <w:bookmarkStart w:id="4" w:name="_Toc117353188"/>
+      <w:r>
         <w:rPr>
           <w:rFonts w:ascii="Arial" w:hAnsi="Arial" w:cs="Arial"/>
           <w:b/>
@@ -4097,19 +4191,6 @@
           <w:szCs w:val="28"/>
           <w:lang w:val="en-GB"/>
         </w:rPr>
-      </w:pPr>
-      <w:bookmarkStart w:id="4" w:name="_Toc116253776"/>
-      <w:r>
-        <w:rPr>
-          <w:rFonts w:ascii="Arial" w:hAnsi="Arial" w:cs="Arial"/>
-          <w:b/>
-          <w:bCs/>
-          <w:color w:val="auto"/>
-          <w:sz w:val="28"/>
-          <w:szCs w:val="28"/>
-          <w:lang w:val="en-GB"/>
-        </w:rPr>
-        <w:lastRenderedPageBreak/>
         <w:t>UC0</w:t>
       </w:r>
       <w:r>
@@ -5105,6 +5186,7 @@
                 <w:szCs w:val="24"/>
                 <w:lang w:val="sk-SK"/>
               </w:rPr>
+              <w:lastRenderedPageBreak/>
               <w:t>Alternative</w:t>
             </w:r>
             <w:proofErr w:type="spellEnd"/>
@@ -5208,13 +5290,6 @@
         </w:tc>
       </w:tr>
     </w:tbl>
-    <w:p>
-      <w:pPr>
-        <w:rPr>
-          <w:lang w:val="en-GB"/>
-        </w:rPr>
-      </w:pPr>
-    </w:p>
     <w:p>
       <w:pPr>
         <w:pStyle w:val="Heading2"/>
@@ -5228,7 +5303,10 @@
           <w:lang w:val="en-GB"/>
         </w:rPr>
       </w:pPr>
-      <w:r>
+    </w:p>
+    <w:p>
+      <w:pPr>
+        <w:pStyle w:val="Heading2"/>
         <w:rPr>
           <w:rFonts w:ascii="Arial" w:hAnsi="Arial" w:cs="Arial"/>
           <w:b/>
@@ -5238,9 +5316,8 @@
           <w:szCs w:val="28"/>
           <w:lang w:val="en-GB"/>
         </w:rPr>
-        <w:t xml:space="preserve">UC04 – </w:t>
-      </w:r>
-      <w:proofErr w:type="spellStart"/>
+      </w:pPr>
+      <w:bookmarkStart w:id="6" w:name="_Toc117353189"/>
       <w:r>
         <w:rPr>
           <w:rFonts w:ascii="Arial" w:hAnsi="Arial" w:cs="Arial"/>
@@ -5251,9 +5328,9 @@
           <w:szCs w:val="28"/>
           <w:lang w:val="en-GB"/>
         </w:rPr>
-        <w:t>Pridaj</w:t>
-      </w:r>
-      <w:proofErr w:type="spellEnd"/>
+        <w:t xml:space="preserve">UC04 – </w:t>
+      </w:r>
+      <w:proofErr w:type="spellStart"/>
       <w:r>
         <w:rPr>
           <w:rFonts w:ascii="Arial" w:hAnsi="Arial" w:cs="Arial"/>
@@ -5264,9 +5341,9 @@
           <w:szCs w:val="28"/>
           <w:lang w:val="en-GB"/>
         </w:rPr>
-        <w:t xml:space="preserve"> </w:t>
-      </w:r>
-      <w:proofErr w:type="spellStart"/>
+        <w:t>Zobraz</w:t>
+      </w:r>
+      <w:proofErr w:type="spellEnd"/>
       <w:r>
         <w:rPr>
           <w:rFonts w:ascii="Arial" w:hAnsi="Arial" w:cs="Arial"/>
@@ -5277,9 +5354,9 @@
           <w:szCs w:val="28"/>
           <w:lang w:val="en-GB"/>
         </w:rPr>
-        <w:t>používateľa</w:t>
-      </w:r>
-      <w:proofErr w:type="spellEnd"/>
+        <w:t xml:space="preserve"> </w:t>
+      </w:r>
+      <w:proofErr w:type="spellStart"/>
       <w:r>
         <w:rPr>
           <w:rFonts w:ascii="Arial" w:hAnsi="Arial" w:cs="Arial"/>
@@ -5290,9 +5367,9 @@
           <w:szCs w:val="28"/>
           <w:lang w:val="en-GB"/>
         </w:rPr>
-        <w:t xml:space="preserve"> do </w:t>
-      </w:r>
-      <w:proofErr w:type="spellStart"/>
+        <w:t>skupinu</w:t>
+      </w:r>
+      <w:proofErr w:type="spellEnd"/>
       <w:r>
         <w:rPr>
           <w:rFonts w:ascii="Arial" w:hAnsi="Arial" w:cs="Arial"/>
@@ -5303,8 +5380,22 @@
           <w:szCs w:val="28"/>
           <w:lang w:val="en-GB"/>
         </w:rPr>
-        <w:t>skupiny</w:t>
-      </w:r>
+        <w:t xml:space="preserve"> pre </w:t>
+      </w:r>
+      <w:proofErr w:type="spellStart"/>
+      <w:r>
+        <w:rPr>
+          <w:rFonts w:ascii="Arial" w:hAnsi="Arial" w:cs="Arial"/>
+          <w:b/>
+          <w:bCs/>
+          <w:color w:val="auto"/>
+          <w:sz w:val="28"/>
+          <w:szCs w:val="28"/>
+          <w:lang w:val="en-GB"/>
+        </w:rPr>
+        <w:t>trasu</w:t>
+      </w:r>
+      <w:bookmarkEnd w:id="6"/>
       <w:proofErr w:type="spellEnd"/>
     </w:p>
     <w:p>
@@ -5433,73 +5524,23 @@
           </w:tcPr>
           <w:p>
             <w:pPr>
-              <w:pStyle w:val="Heading2"/>
-              <w:outlineLvl w:val="1"/>
               <w:cnfStyle w:val="000000100000" w:firstRow="0" w:lastRow="0" w:firstColumn="0" w:lastColumn="0" w:oddVBand="0" w:evenVBand="0" w:oddHBand="1" w:evenHBand="0" w:firstRowFirstColumn="0" w:firstRowLastColumn="0" w:lastRowFirstColumn="0" w:lastRowLastColumn="0"/>
               <w:rPr>
                 <w:rFonts w:ascii="Arial" w:hAnsi="Arial" w:cs="Arial"/>
-                <w:color w:val="auto"/>
-                <w:sz w:val="24"/>
-                <w:szCs w:val="24"/>
-                <w:lang w:val="en-GB"/>
-              </w:rPr>
-            </w:pPr>
-            <w:proofErr w:type="spellStart"/>
-            <w:r>
-              <w:rPr>
-                <w:rFonts w:ascii="Arial" w:hAnsi="Arial" w:cs="Arial"/>
-                <w:color w:val="auto"/>
-                <w:sz w:val="24"/>
-                <w:szCs w:val="24"/>
-                <w:lang w:val="en-GB"/>
-              </w:rPr>
-              <w:t>Pridaj</w:t>
-            </w:r>
-            <w:proofErr w:type="spellEnd"/>
-            <w:r>
-              <w:rPr>
-                <w:rFonts w:ascii="Arial" w:hAnsi="Arial" w:cs="Arial"/>
-                <w:color w:val="auto"/>
-                <w:sz w:val="24"/>
-                <w:szCs w:val="24"/>
-                <w:lang w:val="en-GB"/>
-              </w:rPr>
-              <w:t xml:space="preserve"> </w:t>
-            </w:r>
-            <w:proofErr w:type="spellStart"/>
-            <w:r>
-              <w:rPr>
-                <w:rFonts w:ascii="Arial" w:hAnsi="Arial" w:cs="Arial"/>
-                <w:color w:val="auto"/>
-                <w:sz w:val="24"/>
-                <w:szCs w:val="24"/>
-                <w:lang w:val="en-GB"/>
-              </w:rPr>
-              <w:t>používateľa</w:t>
-            </w:r>
-            <w:proofErr w:type="spellEnd"/>
-            <w:r>
-              <w:rPr>
-                <w:rFonts w:ascii="Arial" w:hAnsi="Arial" w:cs="Arial"/>
-                <w:color w:val="auto"/>
-                <w:sz w:val="24"/>
-                <w:szCs w:val="24"/>
-                <w:lang w:val="en-GB"/>
-              </w:rPr>
-              <w:t xml:space="preserve"> do </w:t>
-            </w:r>
-            <w:proofErr w:type="spellStart"/>
-            <w:r>
-              <w:rPr>
-                <w:rFonts w:ascii="Arial" w:hAnsi="Arial" w:cs="Arial"/>
-                <w:color w:val="auto"/>
-                <w:sz w:val="24"/>
-                <w:szCs w:val="24"/>
-                <w:lang w:val="en-GB"/>
-              </w:rPr>
-              <w:t>skupiny</w:t>
-            </w:r>
-            <w:proofErr w:type="spellEnd"/>
+                <w:sz w:val="24"/>
+                <w:szCs w:val="24"/>
+                <w:lang w:val="sk-SK"/>
+              </w:rPr>
+            </w:pPr>
+            <w:r>
+              <w:rPr>
+                <w:rFonts w:ascii="Arial" w:hAnsi="Arial" w:cs="Arial"/>
+                <w:sz w:val="24"/>
+                <w:szCs w:val="24"/>
+                <w:lang w:val="sk-SK"/>
+              </w:rPr>
+              <w:t>Zobraz skupinu pre trasu</w:t>
+            </w:r>
           </w:p>
         </w:tc>
       </w:tr>
@@ -5575,7 +5616,7 @@
                 <w:szCs w:val="24"/>
                 <w:lang w:val="sk-SK"/>
               </w:rPr>
-              <w:t>Používateľ chce pridať iného používateľa do skupiny, tak aby aj on videl plán trasy</w:t>
+              <w:t>Používateľ chce zobraziť skupinu ľudí, ktorí sa nachádzajú v zvolenej trase a tak vidia detaily trasy spolu s plánovanými zástavkami</w:t>
             </w:r>
           </w:p>
         </w:tc>
@@ -5633,7 +5674,7 @@
                 <w:szCs w:val="24"/>
                 <w:lang w:val="sk-SK"/>
               </w:rPr>
-              <w:t>Pridanie používateľa</w:t>
+              <w:t>Zobrazenie skupiny</w:t>
             </w:r>
           </w:p>
         </w:tc>
@@ -5717,7 +5758,7 @@
                 <w:szCs w:val="24"/>
                 <w:lang w:val="sk-SK"/>
               </w:rPr>
-              <w:t>, používateľ má otvorenú vytvorenú trasu</w:t>
+              <w:t xml:space="preserve">, používateľ je členom skupiny pre danú trasu, používateľ má zvolenú trasu, v ktorej chce zobraziť členov </w:t>
             </w:r>
           </w:p>
         </w:tc>
@@ -5795,7 +5836,7 @@
                 <w:szCs w:val="24"/>
                 <w:lang w:val="sk-SK"/>
               </w:rPr>
-              <w:t>Úspešné pridanie používateľa do skupiny</w:t>
+              <w:t>Zobrazenie skupiny</w:t>
             </w:r>
           </w:p>
         </w:tc>
@@ -5890,7 +5931,7 @@
                 <w:szCs w:val="24"/>
                 <w:lang w:val="sk-SK"/>
               </w:rPr>
-              <w:t>Nepridanie používateľa do skupiny</w:t>
+              <w:t>Nezobrazenie skupiny</w:t>
             </w:r>
           </w:p>
         </w:tc>
@@ -6023,7 +6064,7 @@
               <w:pStyle w:val="ListParagraph"/>
               <w:numPr>
                 <w:ilvl w:val="0"/>
-                <w:numId w:val="10"/>
+                <w:numId w:val="11"/>
               </w:numPr>
               <w:cnfStyle w:val="000000000000" w:firstRow="0" w:lastRow="0" w:firstColumn="0" w:lastColumn="0" w:oddVBand="0" w:evenVBand="0" w:oddHBand="0" w:evenHBand="0" w:firstRowFirstColumn="0" w:firstRowLastColumn="0" w:lastRowFirstColumn="0" w:lastRowLastColumn="0"/>
               <w:rPr>
@@ -6040,9 +6081,1191 @@
                 <w:szCs w:val="24"/>
                 <w:lang w:val="sk-SK"/>
               </w:rPr>
-              <w:t>Používateľ zvolí trasu, ktorú chce zdieľať</w:t>
-            </w:r>
-          </w:p>
+              <w:t>Používateľ zvolí zobrazenie skupiny v zvolenej trase</w:t>
+            </w:r>
+          </w:p>
+          <w:p>
+            <w:pPr>
+              <w:pStyle w:val="ListParagraph"/>
+              <w:numPr>
+                <w:ilvl w:val="0"/>
+                <w:numId w:val="11"/>
+              </w:numPr>
+              <w:cnfStyle w:val="000000000000" w:firstRow="0" w:lastRow="0" w:firstColumn="0" w:lastColumn="0" w:oddVBand="0" w:evenVBand="0" w:oddHBand="0" w:evenHBand="0" w:firstRowFirstColumn="0" w:firstRowLastColumn="0" w:lastRowFirstColumn="0" w:lastRowLastColumn="0"/>
+              <w:rPr>
+                <w:rFonts w:ascii="Arial" w:hAnsi="Arial" w:cs="Arial"/>
+                <w:sz w:val="24"/>
+                <w:szCs w:val="24"/>
+                <w:lang w:val="sk-SK"/>
+              </w:rPr>
+            </w:pPr>
+            <w:r>
+              <w:rPr>
+                <w:rFonts w:ascii="Arial" w:hAnsi="Arial" w:cs="Arial"/>
+                <w:sz w:val="24"/>
+                <w:szCs w:val="24"/>
+                <w:lang w:val="sk-SK"/>
+              </w:rPr>
+              <w:t xml:space="preserve">Systém zobrazí skupinu </w:t>
+            </w:r>
+            <w:r>
+              <w:rPr>
+                <w:rFonts w:ascii="Arial" w:hAnsi="Arial" w:cs="Arial"/>
+                <w:sz w:val="24"/>
+                <w:szCs w:val="24"/>
+                <w:lang w:val="sk-SK"/>
+              </w:rPr>
+              <w:t>s menami používateľov pre zvolenú</w:t>
+            </w:r>
+            <w:r>
+              <w:rPr>
+                <w:rFonts w:ascii="Arial" w:hAnsi="Arial" w:cs="Arial"/>
+                <w:sz w:val="24"/>
+                <w:szCs w:val="24"/>
+                <w:lang w:val="sk-SK"/>
+              </w:rPr>
+              <w:t xml:space="preserve"> </w:t>
+            </w:r>
+            <w:r>
+              <w:rPr>
+                <w:rFonts w:ascii="Arial" w:hAnsi="Arial" w:cs="Arial"/>
+                <w:sz w:val="24"/>
+                <w:szCs w:val="24"/>
+                <w:lang w:val="sk-SK"/>
+              </w:rPr>
+              <w:t>trasu</w:t>
+            </w:r>
+          </w:p>
+          <w:p>
+            <w:pPr>
+              <w:pStyle w:val="ListParagraph"/>
+              <w:numPr>
+                <w:ilvl w:val="0"/>
+                <w:numId w:val="11"/>
+              </w:numPr>
+              <w:cnfStyle w:val="000000000000" w:firstRow="0" w:lastRow="0" w:firstColumn="0" w:lastColumn="0" w:oddVBand="0" w:evenVBand="0" w:oddHBand="0" w:evenHBand="0" w:firstRowFirstColumn="0" w:firstRowLastColumn="0" w:lastRowFirstColumn="0" w:lastRowLastColumn="0"/>
+              <w:rPr>
+                <w:rFonts w:ascii="Arial" w:hAnsi="Arial" w:cs="Arial"/>
+                <w:sz w:val="24"/>
+                <w:szCs w:val="24"/>
+                <w:lang w:val="sk-SK"/>
+              </w:rPr>
+            </w:pPr>
+            <w:r>
+              <w:rPr>
+                <w:rFonts w:ascii="Arial" w:hAnsi="Arial" w:cs="Arial"/>
+                <w:sz w:val="24"/>
+                <w:szCs w:val="24"/>
+                <w:lang w:val="sk-SK"/>
+              </w:rPr>
+              <w:t xml:space="preserve">Používateľ môže pridať ďalších členov do skupiny </w:t>
+            </w:r>
+          </w:p>
+          <w:p>
+            <w:pPr>
+              <w:pStyle w:val="ListParagraph"/>
+              <w:numPr>
+                <w:ilvl w:val="0"/>
+                <w:numId w:val="11"/>
+              </w:numPr>
+              <w:cnfStyle w:val="000000000000" w:firstRow="0" w:lastRow="0" w:firstColumn="0" w:lastColumn="0" w:oddVBand="0" w:evenVBand="0" w:oddHBand="0" w:evenHBand="0" w:firstRowFirstColumn="0" w:firstRowLastColumn="0" w:lastRowFirstColumn="0" w:lastRowLastColumn="0"/>
+              <w:rPr>
+                <w:rFonts w:ascii="Arial" w:hAnsi="Arial" w:cs="Arial"/>
+                <w:sz w:val="24"/>
+                <w:szCs w:val="24"/>
+                <w:lang w:val="sk-SK"/>
+              </w:rPr>
+            </w:pPr>
+            <w:r>
+              <w:rPr>
+                <w:rFonts w:ascii="Arial" w:hAnsi="Arial" w:cs="Arial"/>
+                <w:sz w:val="24"/>
+                <w:szCs w:val="24"/>
+                <w:lang w:val="sk-SK"/>
+              </w:rPr>
+              <w:t>Aktivuje sa</w:t>
+            </w:r>
+            <w:r>
+              <w:rPr>
+                <w:rFonts w:ascii="Arial" w:hAnsi="Arial" w:cs="Arial"/>
+                <w:b/>
+                <w:bCs/>
+                <w:sz w:val="24"/>
+                <w:szCs w:val="24"/>
+                <w:lang w:val="sk-SK"/>
+              </w:rPr>
+              <w:t xml:space="preserve"> </w:t>
+            </w:r>
+            <w:r>
+              <w:rPr>
+                <w:rFonts w:ascii="Arial" w:hAnsi="Arial" w:cs="Arial"/>
+                <w:b/>
+                <w:bCs/>
+                <w:sz w:val="24"/>
+                <w:szCs w:val="24"/>
+                <w:lang w:val="sk-SK"/>
+              </w:rPr>
+              <w:t>UC05</w:t>
+            </w:r>
+            <w:r>
+              <w:rPr>
+                <w:rFonts w:ascii="Arial" w:hAnsi="Arial" w:cs="Arial"/>
+                <w:b/>
+                <w:bCs/>
+                <w:sz w:val="24"/>
+                <w:szCs w:val="24"/>
+                <w:lang w:val="sk-SK"/>
+              </w:rPr>
+              <w:t xml:space="preserve"> Pridaj člena do skupiny</w:t>
+            </w:r>
+          </w:p>
+          <w:p>
+            <w:pPr>
+              <w:pStyle w:val="ListParagraph"/>
+              <w:numPr>
+                <w:ilvl w:val="0"/>
+                <w:numId w:val="11"/>
+              </w:numPr>
+              <w:cnfStyle w:val="000000000000" w:firstRow="0" w:lastRow="0" w:firstColumn="0" w:lastColumn="0" w:oddVBand="0" w:evenVBand="0" w:oddHBand="0" w:evenHBand="0" w:firstRowFirstColumn="0" w:firstRowLastColumn="0" w:lastRowFirstColumn="0" w:lastRowLastColumn="0"/>
+              <w:rPr>
+                <w:rFonts w:ascii="Arial" w:hAnsi="Arial" w:cs="Arial"/>
+                <w:sz w:val="24"/>
+                <w:szCs w:val="24"/>
+                <w:lang w:val="sk-SK"/>
+              </w:rPr>
+            </w:pPr>
+            <w:r>
+              <w:rPr>
+                <w:rFonts w:ascii="Arial" w:hAnsi="Arial" w:cs="Arial"/>
+                <w:sz w:val="24"/>
+                <w:szCs w:val="24"/>
+                <w:lang w:val="sk-SK"/>
+              </w:rPr>
+              <w:t>Prípad použitia končí</w:t>
+            </w:r>
+          </w:p>
+        </w:tc>
+      </w:tr>
+      <w:tr>
+        <w:trPr>
+          <w:cnfStyle w:val="000000100000" w:firstRow="0" w:lastRow="0" w:firstColumn="0" w:lastColumn="0" w:oddVBand="0" w:evenVBand="0" w:oddHBand="1" w:evenHBand="0" w:firstRowFirstColumn="0" w:firstRowLastColumn="0" w:lastRowFirstColumn="0" w:lastRowLastColumn="0"/>
+          <w:trHeight w:val="1104"/>
+        </w:trPr>
+        <w:tc>
+          <w:tcPr>
+            <w:cnfStyle w:val="001000000000" w:firstRow="0" w:lastRow="0" w:firstColumn="1" w:lastColumn="0" w:oddVBand="0" w:evenVBand="0" w:oddHBand="0" w:evenHBand="0" w:firstRowFirstColumn="0" w:firstRowLastColumn="0" w:lastRowFirstColumn="0" w:lastRowLastColumn="0"/>
+            <w:tcW w:w="2319" w:type="dxa"/>
+          </w:tcPr>
+          <w:p>
+            <w:pPr>
+              <w:rPr>
+                <w:rFonts w:ascii="Arial" w:hAnsi="Arial" w:cs="Arial"/>
+                <w:sz w:val="24"/>
+                <w:szCs w:val="24"/>
+                <w:lang w:val="sk-SK"/>
+              </w:rPr>
+            </w:pPr>
+            <w:proofErr w:type="spellStart"/>
+            <w:r>
+              <w:rPr>
+                <w:rFonts w:ascii="Arial" w:hAnsi="Arial" w:cs="Arial"/>
+                <w:sz w:val="24"/>
+                <w:szCs w:val="24"/>
+                <w:lang w:val="sk-SK"/>
+              </w:rPr>
+              <w:t>Alternative</w:t>
+            </w:r>
+            <w:proofErr w:type="spellEnd"/>
+            <w:r>
+              <w:rPr>
+                <w:rFonts w:ascii="Arial" w:hAnsi="Arial" w:cs="Arial"/>
+                <w:sz w:val="24"/>
+                <w:szCs w:val="24"/>
+                <w:lang w:val="sk-SK"/>
+              </w:rPr>
+              <w:t xml:space="preserve"> </w:t>
+            </w:r>
+            <w:proofErr w:type="spellStart"/>
+            <w:r>
+              <w:rPr>
+                <w:rFonts w:ascii="Arial" w:hAnsi="Arial" w:cs="Arial"/>
+                <w:sz w:val="24"/>
+                <w:szCs w:val="24"/>
+                <w:lang w:val="sk-SK"/>
+              </w:rPr>
+              <w:t>flow</w:t>
+            </w:r>
+            <w:proofErr w:type="spellEnd"/>
+          </w:p>
+        </w:tc>
+        <w:tc>
+          <w:tcPr>
+            <w:tcW w:w="7741" w:type="dxa"/>
+          </w:tcPr>
+          <w:p>
+            <w:pPr>
+              <w:cnfStyle w:val="000000100000" w:firstRow="0" w:lastRow="0" w:firstColumn="0" w:lastColumn="0" w:oddVBand="0" w:evenVBand="0" w:oddHBand="1" w:evenHBand="0" w:firstRowFirstColumn="0" w:firstRowLastColumn="0" w:lastRowFirstColumn="0" w:lastRowLastColumn="0"/>
+              <w:rPr>
+                <w:rFonts w:ascii="Arial" w:hAnsi="Arial" w:cs="Arial"/>
+                <w:sz w:val="24"/>
+                <w:szCs w:val="24"/>
+                <w:lang w:val="sk-SK"/>
+              </w:rPr>
+            </w:pPr>
+            <w:r>
+              <w:rPr>
+                <w:rFonts w:ascii="Arial" w:hAnsi="Arial" w:cs="Arial"/>
+                <w:sz w:val="24"/>
+                <w:szCs w:val="24"/>
+                <w:lang w:val="sk-SK"/>
+              </w:rPr>
+              <w:t>1a1. V trase nie sú pridaní žiadni členovia</w:t>
+            </w:r>
+          </w:p>
+          <w:p>
+            <w:pPr>
+              <w:cnfStyle w:val="000000100000" w:firstRow="0" w:lastRow="0" w:firstColumn="0" w:lastColumn="0" w:oddVBand="0" w:evenVBand="0" w:oddHBand="1" w:evenHBand="0" w:firstRowFirstColumn="0" w:firstRowLastColumn="0" w:lastRowFirstColumn="0" w:lastRowLastColumn="0"/>
+              <w:rPr>
+                <w:rFonts w:ascii="Arial" w:hAnsi="Arial" w:cs="Arial"/>
+                <w:sz w:val="24"/>
+                <w:szCs w:val="24"/>
+                <w:lang w:val="sk-SK"/>
+              </w:rPr>
+            </w:pPr>
+            <w:r>
+              <w:rPr>
+                <w:rFonts w:ascii="Arial" w:hAnsi="Arial" w:cs="Arial"/>
+                <w:sz w:val="24"/>
+                <w:szCs w:val="24"/>
+                <w:lang w:val="sk-SK"/>
+              </w:rPr>
+              <w:t xml:space="preserve">1a2. Používateľ môže pridať ďalších členov pomocou </w:t>
+            </w:r>
+            <w:r>
+              <w:rPr>
+                <w:rFonts w:ascii="Arial" w:hAnsi="Arial" w:cs="Arial"/>
+                <w:b/>
+                <w:bCs/>
+                <w:sz w:val="24"/>
+                <w:szCs w:val="24"/>
+                <w:lang w:val="sk-SK"/>
+              </w:rPr>
+              <w:t>UC05 Pridaj člena do skupiny</w:t>
+            </w:r>
+          </w:p>
+          <w:p>
+            <w:pPr>
+              <w:cnfStyle w:val="000000100000" w:firstRow="0" w:lastRow="0" w:firstColumn="0" w:lastColumn="0" w:oddVBand="0" w:evenVBand="0" w:oddHBand="1" w:evenHBand="0" w:firstRowFirstColumn="0" w:firstRowLastColumn="0" w:lastRowFirstColumn="0" w:lastRowLastColumn="0"/>
+              <w:rPr>
+                <w:rFonts w:ascii="Arial" w:hAnsi="Arial" w:cs="Arial"/>
+                <w:sz w:val="24"/>
+                <w:szCs w:val="24"/>
+                <w:lang w:val="sk-SK"/>
+              </w:rPr>
+            </w:pPr>
+          </w:p>
+        </w:tc>
+      </w:tr>
+    </w:tbl>
+    <w:p>
+      <w:pPr>
+        <w:rPr>
+          <w:lang w:val="en-GB"/>
+        </w:rPr>
+      </w:pPr>
+    </w:p>
+    <w:p>
+      <w:pPr>
+        <w:pStyle w:val="Heading2"/>
+        <w:rPr>
+          <w:rFonts w:ascii="Arial" w:hAnsi="Arial" w:cs="Arial"/>
+          <w:b/>
+          <w:bCs/>
+          <w:color w:val="auto"/>
+          <w:sz w:val="28"/>
+          <w:szCs w:val="28"/>
+          <w:lang w:val="en-GB"/>
+        </w:rPr>
+      </w:pPr>
+    </w:p>
+    <w:p>
+      <w:pPr>
+        <w:rPr>
+          <w:lang w:val="en-GB"/>
+        </w:rPr>
+      </w:pPr>
+    </w:p>
+    <w:p>
+      <w:pPr>
+        <w:rPr>
+          <w:lang w:val="en-GB"/>
+        </w:rPr>
+      </w:pPr>
+    </w:p>
+    <w:p>
+      <w:pPr>
+        <w:rPr>
+          <w:lang w:val="en-GB"/>
+        </w:rPr>
+      </w:pPr>
+    </w:p>
+    <w:p>
+      <w:pPr>
+        <w:rPr>
+          <w:lang w:val="en-GB"/>
+        </w:rPr>
+      </w:pPr>
+    </w:p>
+    <w:p>
+      <w:pPr>
+        <w:rPr>
+          <w:lang w:val="en-GB"/>
+        </w:rPr>
+      </w:pPr>
+    </w:p>
+    <w:p>
+      <w:pPr>
+        <w:rPr>
+          <w:lang w:val="en-GB"/>
+        </w:rPr>
+      </w:pPr>
+    </w:p>
+    <w:p>
+      <w:pPr>
+        <w:rPr>
+          <w:lang w:val="en-GB"/>
+        </w:rPr>
+      </w:pPr>
+    </w:p>
+    <w:p>
+      <w:pPr>
+        <w:pStyle w:val="Heading2"/>
+        <w:rPr>
+          <w:rFonts w:ascii="Arial" w:hAnsi="Arial" w:cs="Arial"/>
+          <w:b/>
+          <w:bCs/>
+          <w:color w:val="auto"/>
+          <w:sz w:val="28"/>
+          <w:szCs w:val="28"/>
+          <w:lang w:val="en-GB"/>
+        </w:rPr>
+      </w:pPr>
+      <w:bookmarkStart w:id="7" w:name="_Toc117353190"/>
+      <w:r>
+        <w:rPr>
+          <w:rFonts w:ascii="Arial" w:hAnsi="Arial" w:cs="Arial"/>
+          <w:b/>
+          <w:bCs/>
+          <w:color w:val="auto"/>
+          <w:sz w:val="28"/>
+          <w:szCs w:val="28"/>
+          <w:lang w:val="en-GB"/>
+        </w:rPr>
+        <w:lastRenderedPageBreak/>
+        <w:t>UC0</w:t>
+      </w:r>
+      <w:r>
+        <w:rPr>
+          <w:rFonts w:ascii="Arial" w:hAnsi="Arial" w:cs="Arial"/>
+          <w:b/>
+          <w:bCs/>
+          <w:color w:val="auto"/>
+          <w:sz w:val="28"/>
+          <w:szCs w:val="28"/>
+          <w:lang w:val="en-GB"/>
+        </w:rPr>
+        <w:t>5</w:t>
+      </w:r>
+      <w:r>
+        <w:rPr>
+          <w:rFonts w:ascii="Arial" w:hAnsi="Arial" w:cs="Arial"/>
+          <w:b/>
+          <w:bCs/>
+          <w:color w:val="auto"/>
+          <w:sz w:val="28"/>
+          <w:szCs w:val="28"/>
+          <w:lang w:val="en-GB"/>
+        </w:rPr>
+        <w:t xml:space="preserve"> – </w:t>
+      </w:r>
+      <w:proofErr w:type="spellStart"/>
+      <w:r>
+        <w:rPr>
+          <w:rFonts w:ascii="Arial" w:hAnsi="Arial" w:cs="Arial"/>
+          <w:b/>
+          <w:bCs/>
+          <w:color w:val="auto"/>
+          <w:sz w:val="28"/>
+          <w:szCs w:val="28"/>
+          <w:lang w:val="en-GB"/>
+        </w:rPr>
+        <w:t>Pridaj</w:t>
+      </w:r>
+      <w:proofErr w:type="spellEnd"/>
+      <w:r>
+        <w:rPr>
+          <w:rFonts w:ascii="Arial" w:hAnsi="Arial" w:cs="Arial"/>
+          <w:b/>
+          <w:bCs/>
+          <w:color w:val="auto"/>
+          <w:sz w:val="28"/>
+          <w:szCs w:val="28"/>
+          <w:lang w:val="en-GB"/>
+        </w:rPr>
+        <w:t xml:space="preserve"> </w:t>
+      </w:r>
+      <w:proofErr w:type="spellStart"/>
+      <w:r>
+        <w:rPr>
+          <w:rFonts w:ascii="Arial" w:hAnsi="Arial" w:cs="Arial"/>
+          <w:b/>
+          <w:bCs/>
+          <w:color w:val="auto"/>
+          <w:sz w:val="28"/>
+          <w:szCs w:val="28"/>
+          <w:lang w:val="en-GB"/>
+        </w:rPr>
+        <w:t>člena</w:t>
+      </w:r>
+      <w:proofErr w:type="spellEnd"/>
+      <w:r>
+        <w:rPr>
+          <w:rFonts w:ascii="Arial" w:hAnsi="Arial" w:cs="Arial"/>
+          <w:b/>
+          <w:bCs/>
+          <w:color w:val="auto"/>
+          <w:sz w:val="28"/>
+          <w:szCs w:val="28"/>
+          <w:lang w:val="en-GB"/>
+        </w:rPr>
+        <w:t xml:space="preserve"> do </w:t>
+      </w:r>
+      <w:proofErr w:type="spellStart"/>
+      <w:r>
+        <w:rPr>
+          <w:rFonts w:ascii="Arial" w:hAnsi="Arial" w:cs="Arial"/>
+          <w:b/>
+          <w:bCs/>
+          <w:color w:val="auto"/>
+          <w:sz w:val="28"/>
+          <w:szCs w:val="28"/>
+          <w:lang w:val="en-GB"/>
+        </w:rPr>
+        <w:t>skupiny</w:t>
+      </w:r>
+      <w:bookmarkEnd w:id="7"/>
+      <w:proofErr w:type="spellEnd"/>
+    </w:p>
+    <w:p>
+      <w:pPr>
+        <w:rPr>
+          <w:lang w:val="en-GB"/>
+        </w:rPr>
+      </w:pPr>
+    </w:p>
+    <w:tbl>
+      <w:tblPr>
+        <w:tblStyle w:val="GridTable6Colorful"/>
+        <w:tblW w:w="10060" w:type="dxa"/>
+        <w:tblLook w:val="04A0" w:firstRow="1" w:lastRow="0" w:firstColumn="1" w:lastColumn="0" w:noHBand="0" w:noVBand="1"/>
+      </w:tblPr>
+      <w:tblGrid>
+        <w:gridCol w:w="2319"/>
+        <w:gridCol w:w="7741"/>
+      </w:tblGrid>
+      <w:tr>
+        <w:trPr>
+          <w:cnfStyle w:val="100000000000" w:firstRow="1" w:lastRow="0" w:firstColumn="0" w:lastColumn="0" w:oddVBand="0" w:evenVBand="0" w:oddHBand="0" w:evenHBand="0" w:firstRowFirstColumn="0" w:firstRowLastColumn="0" w:lastRowFirstColumn="0" w:lastRowLastColumn="0"/>
+          <w:trHeight w:val="261"/>
+        </w:trPr>
+        <w:tc>
+          <w:tcPr>
+            <w:cnfStyle w:val="001000000000" w:firstRow="0" w:lastRow="0" w:firstColumn="1" w:lastColumn="0" w:oddVBand="0" w:evenVBand="0" w:oddHBand="0" w:evenHBand="0" w:firstRowFirstColumn="0" w:firstRowLastColumn="0" w:lastRowFirstColumn="0" w:lastRowLastColumn="0"/>
+            <w:tcW w:w="2319" w:type="dxa"/>
+          </w:tcPr>
+          <w:p>
+            <w:pPr>
+              <w:rPr>
+                <w:rFonts w:ascii="Arial" w:hAnsi="Arial" w:cs="Arial"/>
+                <w:sz w:val="24"/>
+                <w:szCs w:val="24"/>
+                <w:lang w:val="sk-SK"/>
+              </w:rPr>
+            </w:pPr>
+            <w:r>
+              <w:rPr>
+                <w:rFonts w:ascii="Arial" w:hAnsi="Arial" w:cs="Arial"/>
+                <w:sz w:val="24"/>
+                <w:szCs w:val="24"/>
+                <w:lang w:val="sk-SK"/>
+              </w:rPr>
+              <w:t>ID</w:t>
+            </w:r>
+          </w:p>
+        </w:tc>
+        <w:tc>
+          <w:tcPr>
+            <w:tcW w:w="7741" w:type="dxa"/>
+          </w:tcPr>
+          <w:p>
+            <w:pPr>
+              <w:cnfStyle w:val="100000000000" w:firstRow="1" w:lastRow="0" w:firstColumn="0" w:lastColumn="0" w:oddVBand="0" w:evenVBand="0" w:oddHBand="0" w:evenHBand="0" w:firstRowFirstColumn="0" w:firstRowLastColumn="0" w:lastRowFirstColumn="0" w:lastRowLastColumn="0"/>
+              <w:rPr>
+                <w:rFonts w:ascii="Arial" w:hAnsi="Arial" w:cs="Arial"/>
+                <w:b w:val="0"/>
+                <w:bCs w:val="0"/>
+                <w:sz w:val="24"/>
+                <w:szCs w:val="24"/>
+                <w:lang w:val="sk-SK"/>
+              </w:rPr>
+            </w:pPr>
+            <w:r>
+              <w:rPr>
+                <w:rFonts w:ascii="Arial" w:hAnsi="Arial" w:cs="Arial"/>
+                <w:b w:val="0"/>
+                <w:bCs w:val="0"/>
+                <w:sz w:val="24"/>
+                <w:szCs w:val="24"/>
+                <w:lang w:val="sk-SK"/>
+              </w:rPr>
+              <w:t>UC0</w:t>
+            </w:r>
+            <w:r>
+              <w:rPr>
+                <w:rFonts w:ascii="Arial" w:hAnsi="Arial" w:cs="Arial"/>
+                <w:b w:val="0"/>
+                <w:bCs w:val="0"/>
+                <w:sz w:val="24"/>
+                <w:szCs w:val="24"/>
+                <w:lang w:val="sk-SK"/>
+              </w:rPr>
+              <w:t>5</w:t>
+            </w:r>
+          </w:p>
+        </w:tc>
+      </w:tr>
+      <w:tr>
+        <w:trPr>
+          <w:cnfStyle w:val="000000100000" w:firstRow="0" w:lastRow="0" w:firstColumn="0" w:lastColumn="0" w:oddVBand="0" w:evenVBand="0" w:oddHBand="1" w:evenHBand="0" w:firstRowFirstColumn="0" w:firstRowLastColumn="0" w:lastRowFirstColumn="0" w:lastRowLastColumn="0"/>
+          <w:trHeight w:val="261"/>
+        </w:trPr>
+        <w:tc>
+          <w:tcPr>
+            <w:cnfStyle w:val="001000000000" w:firstRow="0" w:lastRow="0" w:firstColumn="1" w:lastColumn="0" w:oddVBand="0" w:evenVBand="0" w:oddHBand="0" w:evenHBand="0" w:firstRowFirstColumn="0" w:firstRowLastColumn="0" w:lastRowFirstColumn="0" w:lastRowLastColumn="0"/>
+            <w:tcW w:w="2319" w:type="dxa"/>
+          </w:tcPr>
+          <w:p>
+            <w:pPr>
+              <w:rPr>
+                <w:rFonts w:ascii="Arial" w:hAnsi="Arial" w:cs="Arial"/>
+                <w:sz w:val="24"/>
+                <w:szCs w:val="24"/>
+                <w:lang w:val="sk-SK"/>
+              </w:rPr>
+            </w:pPr>
+            <w:proofErr w:type="spellStart"/>
+            <w:r>
+              <w:rPr>
+                <w:rFonts w:ascii="Arial" w:hAnsi="Arial" w:cs="Arial"/>
+                <w:sz w:val="24"/>
+                <w:szCs w:val="24"/>
+                <w:lang w:val="sk-SK"/>
+              </w:rPr>
+              <w:t>Name</w:t>
+            </w:r>
+            <w:proofErr w:type="spellEnd"/>
+          </w:p>
+        </w:tc>
+        <w:tc>
+          <w:tcPr>
+            <w:tcW w:w="7741" w:type="dxa"/>
+          </w:tcPr>
+          <w:p>
+            <w:pPr>
+              <w:cnfStyle w:val="000000100000" w:firstRow="0" w:lastRow="0" w:firstColumn="0" w:lastColumn="0" w:oddVBand="0" w:evenVBand="0" w:oddHBand="1" w:evenHBand="0" w:firstRowFirstColumn="0" w:firstRowLastColumn="0" w:lastRowFirstColumn="0" w:lastRowLastColumn="0"/>
+              <w:rPr>
+                <w:rFonts w:ascii="Arial" w:hAnsi="Arial" w:cs="Arial"/>
+                <w:lang w:val="en-GB"/>
+              </w:rPr>
+            </w:pPr>
+            <w:proofErr w:type="spellStart"/>
+            <w:r>
+              <w:rPr>
+                <w:rFonts w:ascii="Arial" w:hAnsi="Arial" w:cs="Arial"/>
+                <w:sz w:val="24"/>
+                <w:szCs w:val="24"/>
+                <w:lang w:val="en-GB"/>
+              </w:rPr>
+              <w:t>Pridaj</w:t>
+            </w:r>
+            <w:proofErr w:type="spellEnd"/>
+            <w:r>
+              <w:rPr>
+                <w:rFonts w:ascii="Arial" w:hAnsi="Arial" w:cs="Arial"/>
+                <w:sz w:val="24"/>
+                <w:szCs w:val="24"/>
+                <w:lang w:val="en-GB"/>
+              </w:rPr>
+              <w:t xml:space="preserve"> </w:t>
+            </w:r>
+            <w:proofErr w:type="spellStart"/>
+            <w:r>
+              <w:rPr>
+                <w:rFonts w:ascii="Arial" w:hAnsi="Arial" w:cs="Arial"/>
+                <w:sz w:val="24"/>
+                <w:szCs w:val="24"/>
+                <w:lang w:val="en-GB"/>
+              </w:rPr>
+              <w:t>člena</w:t>
+            </w:r>
+            <w:proofErr w:type="spellEnd"/>
+            <w:r>
+              <w:rPr>
+                <w:rFonts w:ascii="Arial" w:hAnsi="Arial" w:cs="Arial"/>
+                <w:sz w:val="24"/>
+                <w:szCs w:val="24"/>
+                <w:lang w:val="en-GB"/>
+              </w:rPr>
+              <w:t xml:space="preserve"> do </w:t>
+            </w:r>
+            <w:proofErr w:type="spellStart"/>
+            <w:r>
+              <w:rPr>
+                <w:rFonts w:ascii="Arial" w:hAnsi="Arial" w:cs="Arial"/>
+                <w:sz w:val="24"/>
+                <w:szCs w:val="24"/>
+                <w:lang w:val="en-GB"/>
+              </w:rPr>
+              <w:t>skupiny</w:t>
+            </w:r>
+            <w:proofErr w:type="spellEnd"/>
+          </w:p>
+        </w:tc>
+      </w:tr>
+      <w:tr>
+        <w:trPr>
+          <w:trHeight w:val="217"/>
+        </w:trPr>
+        <w:tc>
+          <w:tcPr>
+            <w:cnfStyle w:val="001000000000" w:firstRow="0" w:lastRow="0" w:firstColumn="1" w:lastColumn="0" w:oddVBand="0" w:evenVBand="0" w:oddHBand="0" w:evenHBand="0" w:firstRowFirstColumn="0" w:firstRowLastColumn="0" w:lastRowFirstColumn="0" w:lastRowLastColumn="0"/>
+            <w:tcW w:w="2319" w:type="dxa"/>
+          </w:tcPr>
+          <w:p>
+            <w:pPr>
+              <w:rPr>
+                <w:rFonts w:ascii="Arial" w:hAnsi="Arial" w:cs="Arial"/>
+                <w:sz w:val="24"/>
+                <w:szCs w:val="24"/>
+                <w:lang w:val="sk-SK"/>
+              </w:rPr>
+            </w:pPr>
+            <w:proofErr w:type="spellStart"/>
+            <w:r>
+              <w:rPr>
+                <w:rFonts w:ascii="Arial" w:hAnsi="Arial" w:cs="Arial"/>
+                <w:sz w:val="24"/>
+                <w:szCs w:val="24"/>
+                <w:lang w:val="sk-SK"/>
+              </w:rPr>
+              <w:t>Short</w:t>
+            </w:r>
+            <w:proofErr w:type="spellEnd"/>
+            <w:r>
+              <w:rPr>
+                <w:rFonts w:ascii="Arial" w:hAnsi="Arial" w:cs="Arial"/>
+                <w:sz w:val="24"/>
+                <w:szCs w:val="24"/>
+                <w:lang w:val="sk-SK"/>
+              </w:rPr>
+              <w:t xml:space="preserve"> </w:t>
+            </w:r>
+            <w:proofErr w:type="spellStart"/>
+            <w:r>
+              <w:rPr>
+                <w:rFonts w:ascii="Arial" w:hAnsi="Arial" w:cs="Arial"/>
+                <w:sz w:val="24"/>
+                <w:szCs w:val="24"/>
+                <w:lang w:val="sk-SK"/>
+              </w:rPr>
+              <w:t>description</w:t>
+            </w:r>
+            <w:proofErr w:type="spellEnd"/>
+          </w:p>
+        </w:tc>
+        <w:tc>
+          <w:tcPr>
+            <w:tcW w:w="7741" w:type="dxa"/>
+          </w:tcPr>
+          <w:p>
+            <w:pPr>
+              <w:cnfStyle w:val="000000000000" w:firstRow="0" w:lastRow="0" w:firstColumn="0" w:lastColumn="0" w:oddVBand="0" w:evenVBand="0" w:oddHBand="0" w:evenHBand="0" w:firstRowFirstColumn="0" w:firstRowLastColumn="0" w:lastRowFirstColumn="0" w:lastRowLastColumn="0"/>
+              <w:rPr>
+                <w:rFonts w:ascii="Arial" w:hAnsi="Arial" w:cs="Arial"/>
+                <w:sz w:val="24"/>
+                <w:szCs w:val="24"/>
+                <w:lang w:val="sk-SK"/>
+              </w:rPr>
+            </w:pPr>
+            <w:r>
+              <w:rPr>
+                <w:rFonts w:ascii="Arial" w:hAnsi="Arial" w:cs="Arial"/>
+                <w:sz w:val="24"/>
+                <w:szCs w:val="24"/>
+                <w:lang w:val="sk-SK"/>
+              </w:rPr>
+              <w:t>Používateľ chce pridať iného používateľa do skupiny, tak aby aj on videl plán trasy</w:t>
+            </w:r>
+          </w:p>
+        </w:tc>
+      </w:tr>
+      <w:tr>
+        <w:trPr>
+          <w:cnfStyle w:val="000000100000" w:firstRow="0" w:lastRow="0" w:firstColumn="0" w:lastColumn="0" w:oddVBand="0" w:evenVBand="0" w:oddHBand="1" w:evenHBand="0" w:firstRowFirstColumn="0" w:firstRowLastColumn="0" w:lastRowFirstColumn="0" w:lastRowLastColumn="0"/>
+          <w:trHeight w:val="261"/>
+        </w:trPr>
+        <w:tc>
+          <w:tcPr>
+            <w:cnfStyle w:val="001000000000" w:firstRow="0" w:lastRow="0" w:firstColumn="1" w:lastColumn="0" w:oddVBand="0" w:evenVBand="0" w:oddHBand="0" w:evenHBand="0" w:firstRowFirstColumn="0" w:firstRowLastColumn="0" w:lastRowFirstColumn="0" w:lastRowLastColumn="0"/>
+            <w:tcW w:w="2319" w:type="dxa"/>
+          </w:tcPr>
+          <w:p>
+            <w:pPr>
+              <w:rPr>
+                <w:rFonts w:ascii="Arial" w:hAnsi="Arial" w:cs="Arial"/>
+                <w:sz w:val="24"/>
+                <w:szCs w:val="24"/>
+                <w:lang w:val="sk-SK"/>
+              </w:rPr>
+            </w:pPr>
+            <w:proofErr w:type="spellStart"/>
+            <w:r>
+              <w:rPr>
+                <w:rFonts w:ascii="Arial" w:hAnsi="Arial" w:cs="Arial"/>
+                <w:sz w:val="24"/>
+                <w:szCs w:val="24"/>
+                <w:lang w:val="sk-SK"/>
+              </w:rPr>
+              <w:t>Goal</w:t>
+            </w:r>
+            <w:proofErr w:type="spellEnd"/>
+          </w:p>
+        </w:tc>
+        <w:tc>
+          <w:tcPr>
+            <w:tcW w:w="7741" w:type="dxa"/>
+          </w:tcPr>
+          <w:p>
+            <w:pPr>
+              <w:cnfStyle w:val="000000100000" w:firstRow="0" w:lastRow="0" w:firstColumn="0" w:lastColumn="0" w:oddVBand="0" w:evenVBand="0" w:oddHBand="1" w:evenHBand="0" w:firstRowFirstColumn="0" w:firstRowLastColumn="0" w:lastRowFirstColumn="0" w:lastRowLastColumn="0"/>
+              <w:rPr>
+                <w:rFonts w:ascii="Arial" w:hAnsi="Arial" w:cs="Arial"/>
+                <w:sz w:val="24"/>
+                <w:szCs w:val="24"/>
+                <w:lang w:val="sk-SK"/>
+              </w:rPr>
+            </w:pPr>
+            <w:r>
+              <w:rPr>
+                <w:rFonts w:ascii="Arial" w:hAnsi="Arial" w:cs="Arial"/>
+                <w:sz w:val="24"/>
+                <w:szCs w:val="24"/>
+                <w:lang w:val="sk-SK"/>
+              </w:rPr>
+              <w:t>Pridanie používateľa</w:t>
+            </w:r>
+          </w:p>
+        </w:tc>
+      </w:tr>
+      <w:tr>
+        <w:trPr>
+          <w:trHeight w:val="261"/>
+        </w:trPr>
+        <w:tc>
+          <w:tcPr>
+            <w:cnfStyle w:val="001000000000" w:firstRow="0" w:lastRow="0" w:firstColumn="1" w:lastColumn="0" w:oddVBand="0" w:evenVBand="0" w:oddHBand="0" w:evenHBand="0" w:firstRowFirstColumn="0" w:firstRowLastColumn="0" w:lastRowFirstColumn="0" w:lastRowLastColumn="0"/>
+            <w:tcW w:w="2319" w:type="dxa"/>
+          </w:tcPr>
+          <w:p>
+            <w:pPr>
+              <w:rPr>
+                <w:rFonts w:ascii="Arial" w:hAnsi="Arial" w:cs="Arial"/>
+                <w:sz w:val="24"/>
+                <w:szCs w:val="24"/>
+                <w:lang w:val="sk-SK"/>
+              </w:rPr>
+            </w:pPr>
+            <w:proofErr w:type="spellStart"/>
+            <w:r>
+              <w:rPr>
+                <w:rFonts w:ascii="Arial" w:hAnsi="Arial" w:cs="Arial"/>
+                <w:sz w:val="24"/>
+                <w:szCs w:val="24"/>
+                <w:lang w:val="sk-SK"/>
+              </w:rPr>
+              <w:t>Preconditions</w:t>
+            </w:r>
+            <w:proofErr w:type="spellEnd"/>
+          </w:p>
+        </w:tc>
+        <w:tc>
+          <w:tcPr>
+            <w:tcW w:w="7741" w:type="dxa"/>
+          </w:tcPr>
+          <w:p>
+            <w:pPr>
+              <w:cnfStyle w:val="000000000000" w:firstRow="0" w:lastRow="0" w:firstColumn="0" w:lastColumn="0" w:oddVBand="0" w:evenVBand="0" w:oddHBand="0" w:evenHBand="0" w:firstRowFirstColumn="0" w:firstRowLastColumn="0" w:lastRowFirstColumn="0" w:lastRowLastColumn="0"/>
+              <w:rPr>
+                <w:rFonts w:ascii="Arial" w:hAnsi="Arial" w:cs="Arial"/>
+                <w:sz w:val="24"/>
+                <w:szCs w:val="24"/>
+                <w:lang w:val="sk-SK"/>
+              </w:rPr>
+            </w:pPr>
+            <w:r>
+              <w:rPr>
+                <w:rFonts w:ascii="Arial" w:hAnsi="Arial" w:cs="Arial"/>
+                <w:sz w:val="24"/>
+                <w:szCs w:val="24"/>
+                <w:lang w:val="sk-SK"/>
+              </w:rPr>
+              <w:t>Používateľ je prihlásený v</w:t>
+            </w:r>
+            <w:r>
+              <w:rPr>
+                <w:rFonts w:ascii="Arial" w:hAnsi="Arial" w:cs="Arial"/>
+                <w:sz w:val="24"/>
+                <w:szCs w:val="24"/>
+                <w:lang w:val="sk-SK"/>
+              </w:rPr>
+              <w:t> </w:t>
+            </w:r>
+            <w:r>
+              <w:rPr>
+                <w:rFonts w:ascii="Arial" w:hAnsi="Arial" w:cs="Arial"/>
+                <w:sz w:val="24"/>
+                <w:szCs w:val="24"/>
+                <w:lang w:val="sk-SK"/>
+              </w:rPr>
+              <w:t>systéme</w:t>
+            </w:r>
+            <w:r>
+              <w:rPr>
+                <w:rFonts w:ascii="Arial" w:hAnsi="Arial" w:cs="Arial"/>
+                <w:sz w:val="24"/>
+                <w:szCs w:val="24"/>
+                <w:lang w:val="sk-SK"/>
+              </w:rPr>
+              <w:t>, používateľ má otvorenú vytvorenú trasu</w:t>
+            </w:r>
+          </w:p>
+        </w:tc>
+      </w:tr>
+      <w:tr>
+        <w:trPr>
+          <w:cnfStyle w:val="000000100000" w:firstRow="0" w:lastRow="0" w:firstColumn="0" w:lastColumn="0" w:oddVBand="0" w:evenVBand="0" w:oddHBand="1" w:evenHBand="0" w:firstRowFirstColumn="0" w:firstRowLastColumn="0" w:lastRowFirstColumn="0" w:lastRowLastColumn="0"/>
+          <w:trHeight w:val="273"/>
+        </w:trPr>
+        <w:tc>
+          <w:tcPr>
+            <w:cnfStyle w:val="001000000000" w:firstRow="0" w:lastRow="0" w:firstColumn="1" w:lastColumn="0" w:oddVBand="0" w:evenVBand="0" w:oddHBand="0" w:evenHBand="0" w:firstRowFirstColumn="0" w:firstRowLastColumn="0" w:lastRowFirstColumn="0" w:lastRowLastColumn="0"/>
+            <w:tcW w:w="2319" w:type="dxa"/>
+          </w:tcPr>
+          <w:p>
+            <w:pPr>
+              <w:rPr>
+                <w:rFonts w:ascii="Arial" w:hAnsi="Arial" w:cs="Arial"/>
+                <w:sz w:val="24"/>
+                <w:szCs w:val="24"/>
+                <w:lang w:val="sk-SK"/>
+              </w:rPr>
+            </w:pPr>
+            <w:proofErr w:type="spellStart"/>
+            <w:r>
+              <w:rPr>
+                <w:rFonts w:ascii="Arial" w:hAnsi="Arial" w:cs="Arial"/>
+                <w:sz w:val="24"/>
+                <w:szCs w:val="24"/>
+                <w:lang w:val="sk-SK"/>
+              </w:rPr>
+              <w:t>Success</w:t>
+            </w:r>
+            <w:proofErr w:type="spellEnd"/>
+            <w:r>
+              <w:rPr>
+                <w:rFonts w:ascii="Arial" w:hAnsi="Arial" w:cs="Arial"/>
+                <w:sz w:val="24"/>
+                <w:szCs w:val="24"/>
+                <w:lang w:val="sk-SK"/>
+              </w:rPr>
+              <w:t xml:space="preserve"> End </w:t>
+            </w:r>
+            <w:proofErr w:type="spellStart"/>
+            <w:r>
+              <w:rPr>
+                <w:rFonts w:ascii="Arial" w:hAnsi="Arial" w:cs="Arial"/>
+                <w:sz w:val="24"/>
+                <w:szCs w:val="24"/>
+                <w:lang w:val="sk-SK"/>
+              </w:rPr>
+              <w:t>Condition</w:t>
+            </w:r>
+            <w:proofErr w:type="spellEnd"/>
+          </w:p>
+        </w:tc>
+        <w:tc>
+          <w:tcPr>
+            <w:tcW w:w="7741" w:type="dxa"/>
+          </w:tcPr>
+          <w:p>
+            <w:pPr>
+              <w:cnfStyle w:val="000000100000" w:firstRow="0" w:lastRow="0" w:firstColumn="0" w:lastColumn="0" w:oddVBand="0" w:evenVBand="0" w:oddHBand="1" w:evenHBand="0" w:firstRowFirstColumn="0" w:firstRowLastColumn="0" w:lastRowFirstColumn="0" w:lastRowLastColumn="0"/>
+              <w:rPr>
+                <w:rFonts w:ascii="Arial" w:hAnsi="Arial" w:cs="Arial"/>
+                <w:sz w:val="24"/>
+                <w:szCs w:val="24"/>
+                <w:lang w:val="sk-SK"/>
+              </w:rPr>
+            </w:pPr>
+            <w:r>
+              <w:rPr>
+                <w:rFonts w:ascii="Arial" w:hAnsi="Arial" w:cs="Arial"/>
+                <w:sz w:val="24"/>
+                <w:szCs w:val="24"/>
+                <w:lang w:val="sk-SK"/>
+              </w:rPr>
+              <w:t>Úspešné pridanie používateľa do skupiny</w:t>
+            </w:r>
+          </w:p>
+        </w:tc>
+      </w:tr>
+      <w:tr>
+        <w:trPr>
+          <w:trHeight w:val="261"/>
+        </w:trPr>
+        <w:tc>
+          <w:tcPr>
+            <w:cnfStyle w:val="001000000000" w:firstRow="0" w:lastRow="0" w:firstColumn="1" w:lastColumn="0" w:oddVBand="0" w:evenVBand="0" w:oddHBand="0" w:evenHBand="0" w:firstRowFirstColumn="0" w:firstRowLastColumn="0" w:lastRowFirstColumn="0" w:lastRowLastColumn="0"/>
+            <w:tcW w:w="2319" w:type="dxa"/>
+          </w:tcPr>
+          <w:p>
+            <w:pPr>
+              <w:rPr>
+                <w:rFonts w:ascii="Arial" w:hAnsi="Arial" w:cs="Arial"/>
+                <w:sz w:val="24"/>
+                <w:szCs w:val="24"/>
+                <w:lang w:val="sk-SK"/>
+              </w:rPr>
+            </w:pPr>
+            <w:proofErr w:type="spellStart"/>
+            <w:r>
+              <w:rPr>
+                <w:rFonts w:ascii="Arial" w:hAnsi="Arial" w:cs="Arial"/>
+                <w:sz w:val="24"/>
+                <w:szCs w:val="24"/>
+                <w:lang w:val="sk-SK"/>
+              </w:rPr>
+              <w:t>Fa</w:t>
+            </w:r>
+            <w:r>
+              <w:rPr>
+                <w:rFonts w:ascii="Arial" w:hAnsi="Arial" w:cs="Arial"/>
+                <w:sz w:val="24"/>
+                <w:szCs w:val="24"/>
+                <w:lang w:val="sk-SK"/>
+              </w:rPr>
+              <w:t>l</w:t>
+            </w:r>
+            <w:r>
+              <w:rPr>
+                <w:rFonts w:ascii="Arial" w:hAnsi="Arial" w:cs="Arial"/>
+                <w:sz w:val="24"/>
+                <w:szCs w:val="24"/>
+                <w:lang w:val="sk-SK"/>
+              </w:rPr>
+              <w:t>l</w:t>
+            </w:r>
+            <w:proofErr w:type="spellEnd"/>
+            <w:r>
+              <w:rPr>
+                <w:rFonts w:ascii="Arial" w:hAnsi="Arial" w:cs="Arial"/>
+                <w:sz w:val="24"/>
+                <w:szCs w:val="24"/>
+                <w:lang w:val="sk-SK"/>
+              </w:rPr>
+              <w:t xml:space="preserve"> End </w:t>
+            </w:r>
+            <w:proofErr w:type="spellStart"/>
+            <w:r>
+              <w:rPr>
+                <w:rFonts w:ascii="Arial" w:hAnsi="Arial" w:cs="Arial"/>
+                <w:sz w:val="24"/>
+                <w:szCs w:val="24"/>
+                <w:lang w:val="sk-SK"/>
+              </w:rPr>
+              <w:t>Condition</w:t>
+            </w:r>
+            <w:proofErr w:type="spellEnd"/>
+          </w:p>
+        </w:tc>
+        <w:tc>
+          <w:tcPr>
+            <w:tcW w:w="7741" w:type="dxa"/>
+          </w:tcPr>
+          <w:p>
+            <w:pPr>
+              <w:cnfStyle w:val="000000000000" w:firstRow="0" w:lastRow="0" w:firstColumn="0" w:lastColumn="0" w:oddVBand="0" w:evenVBand="0" w:oddHBand="0" w:evenHBand="0" w:firstRowFirstColumn="0" w:firstRowLastColumn="0" w:lastRowFirstColumn="0" w:lastRowLastColumn="0"/>
+              <w:rPr>
+                <w:rFonts w:ascii="Arial" w:hAnsi="Arial" w:cs="Arial"/>
+                <w:sz w:val="24"/>
+                <w:szCs w:val="24"/>
+                <w:lang w:val="sk-SK"/>
+              </w:rPr>
+            </w:pPr>
+            <w:r>
+              <w:rPr>
+                <w:rFonts w:ascii="Arial" w:hAnsi="Arial" w:cs="Arial"/>
+                <w:sz w:val="24"/>
+                <w:szCs w:val="24"/>
+                <w:lang w:val="sk-SK"/>
+              </w:rPr>
+              <w:t>Nepridanie používateľa do skupiny</w:t>
+            </w:r>
+          </w:p>
+        </w:tc>
+      </w:tr>
+      <w:tr>
+        <w:trPr>
+          <w:cnfStyle w:val="000000100000" w:firstRow="0" w:lastRow="0" w:firstColumn="0" w:lastColumn="0" w:oddVBand="0" w:evenVBand="0" w:oddHBand="1" w:evenHBand="0" w:firstRowFirstColumn="0" w:firstRowLastColumn="0" w:lastRowFirstColumn="0" w:lastRowLastColumn="0"/>
+          <w:trHeight w:val="261"/>
+        </w:trPr>
+        <w:tc>
+          <w:tcPr>
+            <w:cnfStyle w:val="001000000000" w:firstRow="0" w:lastRow="0" w:firstColumn="1" w:lastColumn="0" w:oddVBand="0" w:evenVBand="0" w:oddHBand="0" w:evenHBand="0" w:firstRowFirstColumn="0" w:firstRowLastColumn="0" w:lastRowFirstColumn="0" w:lastRowLastColumn="0"/>
+            <w:tcW w:w="2319" w:type="dxa"/>
+          </w:tcPr>
+          <w:p>
+            <w:pPr>
+              <w:rPr>
+                <w:rFonts w:ascii="Arial" w:hAnsi="Arial" w:cs="Arial"/>
+                <w:sz w:val="24"/>
+                <w:szCs w:val="24"/>
+                <w:lang w:val="sk-SK"/>
+              </w:rPr>
+            </w:pPr>
+            <w:proofErr w:type="spellStart"/>
+            <w:r>
+              <w:rPr>
+                <w:rFonts w:ascii="Arial" w:hAnsi="Arial" w:cs="Arial"/>
+                <w:sz w:val="24"/>
+                <w:szCs w:val="24"/>
+                <w:lang w:val="sk-SK"/>
+              </w:rPr>
+              <w:t>Actors</w:t>
+            </w:r>
+            <w:proofErr w:type="spellEnd"/>
+          </w:p>
+        </w:tc>
+        <w:tc>
+          <w:tcPr>
+            <w:tcW w:w="7741" w:type="dxa"/>
+          </w:tcPr>
+          <w:p>
+            <w:pPr>
+              <w:cnfStyle w:val="000000100000" w:firstRow="0" w:lastRow="0" w:firstColumn="0" w:lastColumn="0" w:oddVBand="0" w:evenVBand="0" w:oddHBand="1" w:evenHBand="0" w:firstRowFirstColumn="0" w:firstRowLastColumn="0" w:lastRowFirstColumn="0" w:lastRowLastColumn="0"/>
+              <w:rPr>
+                <w:rFonts w:ascii="Arial" w:hAnsi="Arial" w:cs="Arial"/>
+                <w:sz w:val="24"/>
+                <w:szCs w:val="24"/>
+                <w:lang w:val="sk-SK"/>
+              </w:rPr>
+            </w:pPr>
+            <w:r>
+              <w:rPr>
+                <w:rFonts w:ascii="Arial" w:hAnsi="Arial" w:cs="Arial"/>
+                <w:sz w:val="24"/>
+                <w:szCs w:val="24"/>
+                <w:lang w:val="sk-SK"/>
+              </w:rPr>
+              <w:t>Používateľ</w:t>
+            </w:r>
+            <w:r>
+              <w:rPr>
+                <w:rFonts w:ascii="Arial" w:hAnsi="Arial" w:cs="Arial"/>
+                <w:sz w:val="24"/>
+                <w:szCs w:val="24"/>
+                <w:lang w:val="sk-SK"/>
+              </w:rPr>
+              <w:t xml:space="preserve"> A (pozývajúci), Používateľ B (pozývaný)</w:t>
+            </w:r>
+          </w:p>
+        </w:tc>
+      </w:tr>
+      <w:tr>
+        <w:trPr>
+          <w:trHeight w:val="1104"/>
+        </w:trPr>
+        <w:tc>
+          <w:tcPr>
+            <w:cnfStyle w:val="001000000000" w:firstRow="0" w:lastRow="0" w:firstColumn="1" w:lastColumn="0" w:oddVBand="0" w:evenVBand="0" w:oddHBand="0" w:evenHBand="0" w:firstRowFirstColumn="0" w:firstRowLastColumn="0" w:lastRowFirstColumn="0" w:lastRowLastColumn="0"/>
+            <w:tcW w:w="2319" w:type="dxa"/>
+          </w:tcPr>
+          <w:p>
+            <w:pPr>
+              <w:rPr>
+                <w:rFonts w:ascii="Arial" w:hAnsi="Arial" w:cs="Arial"/>
+                <w:sz w:val="24"/>
+                <w:szCs w:val="24"/>
+                <w:lang w:val="sk-SK"/>
+              </w:rPr>
+            </w:pPr>
+          </w:p>
+          <w:p>
+            <w:pPr>
+              <w:rPr>
+                <w:rFonts w:ascii="Arial" w:hAnsi="Arial" w:cs="Arial"/>
+                <w:sz w:val="24"/>
+                <w:szCs w:val="24"/>
+                <w:lang w:val="sk-SK"/>
+              </w:rPr>
+            </w:pPr>
+            <w:proofErr w:type="spellStart"/>
+            <w:r>
+              <w:rPr>
+                <w:rFonts w:ascii="Arial" w:hAnsi="Arial" w:cs="Arial"/>
+                <w:sz w:val="24"/>
+                <w:szCs w:val="24"/>
+                <w:lang w:val="sk-SK"/>
+              </w:rPr>
+              <w:t>Normal</w:t>
+            </w:r>
+            <w:proofErr w:type="spellEnd"/>
+            <w:r>
+              <w:rPr>
+                <w:rFonts w:ascii="Arial" w:hAnsi="Arial" w:cs="Arial"/>
+                <w:sz w:val="24"/>
+                <w:szCs w:val="24"/>
+                <w:lang w:val="sk-SK"/>
+              </w:rPr>
+              <w:t xml:space="preserve"> </w:t>
+            </w:r>
+            <w:proofErr w:type="spellStart"/>
+            <w:r>
+              <w:rPr>
+                <w:rFonts w:ascii="Arial" w:hAnsi="Arial" w:cs="Arial"/>
+                <w:sz w:val="24"/>
+                <w:szCs w:val="24"/>
+                <w:lang w:val="sk-SK"/>
+              </w:rPr>
+              <w:t>flow</w:t>
+            </w:r>
+            <w:proofErr w:type="spellEnd"/>
+          </w:p>
+        </w:tc>
+        <w:tc>
+          <w:tcPr>
+            <w:tcW w:w="7741" w:type="dxa"/>
+          </w:tcPr>
           <w:p>
             <w:pPr>
               <w:pStyle w:val="ListParagraph"/>
@@ -6065,7 +7288,7 @@
                 <w:szCs w:val="24"/>
                 <w:lang w:val="sk-SK"/>
               </w:rPr>
-              <w:t>Systém zobrazí formulár (názov trasy, tipy na trase, náročnosť, ...), ktoré má používateľ vyplniť</w:t>
+              <w:t>Používateľ A zvolí pridanie používateľa do skupiny</w:t>
             </w:r>
           </w:p>
           <w:p>
@@ -6090,7 +7313,16 @@
                 <w:szCs w:val="24"/>
                 <w:lang w:val="sk-SK"/>
               </w:rPr>
-              <w:t>Používateľ vyplní údaje a potvrdí formulár</w:t>
+              <w:t xml:space="preserve">Systém zobrazí zoznam </w:t>
+            </w:r>
+            <w:r>
+              <w:rPr>
+                <w:rFonts w:ascii="Arial" w:hAnsi="Arial" w:cs="Arial"/>
+                <w:sz w:val="24"/>
+                <w:szCs w:val="24"/>
+                <w:lang w:val="sk-SK"/>
+              </w:rPr>
+              <w:t xml:space="preserve">používateľov </w:t>
             </w:r>
           </w:p>
           <w:p>
@@ -6115,7 +7347,7 @@
                 <w:szCs w:val="24"/>
                 <w:lang w:val="sk-SK"/>
               </w:rPr>
-              <w:t>Systém zobrazí používateľovi zadané informácie o trase a spýta sa používateľa, či chce zverejniť danú trasu</w:t>
+              <w:t>Používateľ zvolí pridanie používateľa B zo zoznamu</w:t>
             </w:r>
           </w:p>
           <w:p>
@@ -6140,7 +7372,7 @@
                 <w:szCs w:val="24"/>
                 <w:lang w:val="sk-SK"/>
               </w:rPr>
-              <w:t>Používateľ potvrdí zverejnenie</w:t>
+              <w:t>Systém zobrazí používateľovi A správu o poslaní žiadosti používateľovi B</w:t>
             </w:r>
           </w:p>
           <w:p>
@@ -6165,37 +7397,320 @@
                 <w:szCs w:val="24"/>
                 <w:lang w:val="sk-SK"/>
               </w:rPr>
-              <w:t>Systém zverejní trasu</w:t>
-            </w:r>
-          </w:p>
-          <w:p>
-            <w:pPr>
-              <w:pStyle w:val="ListParagraph"/>
-              <w:numPr>
-                <w:ilvl w:val="0"/>
-                <w:numId w:val="10"/>
-              </w:numPr>
-              <w:cnfStyle w:val="000000000000" w:firstRow="0" w:lastRow="0" w:firstColumn="0" w:lastColumn="0" w:oddVBand="0" w:evenVBand="0" w:oddHBand="0" w:evenHBand="0" w:firstRowFirstColumn="0" w:firstRowLastColumn="0" w:lastRowFirstColumn="0" w:lastRowLastColumn="0"/>
-              <w:rPr>
-                <w:rFonts w:ascii="Arial" w:hAnsi="Arial" w:cs="Arial"/>
-                <w:sz w:val="24"/>
-                <w:szCs w:val="24"/>
-                <w:lang w:val="sk-SK"/>
-              </w:rPr>
-            </w:pPr>
-            <w:r>
-              <w:rPr>
-                <w:rFonts w:ascii="Arial" w:hAnsi="Arial" w:cs="Arial"/>
-                <w:sz w:val="24"/>
-                <w:szCs w:val="24"/>
-                <w:lang w:val="sk-SK"/>
-              </w:rPr>
               <w:t>Prípad použitia končí</w:t>
             </w:r>
+          </w:p>
+        </w:tc>
+      </w:tr>
+      <w:tr>
+        <w:trPr>
+          <w:cnfStyle w:val="000000100000" w:firstRow="0" w:lastRow="0" w:firstColumn="0" w:lastColumn="0" w:oddVBand="0" w:evenVBand="0" w:oddHBand="1" w:evenHBand="0" w:firstRowFirstColumn="0" w:firstRowLastColumn="0" w:lastRowFirstColumn="0" w:lastRowLastColumn="0"/>
+          <w:trHeight w:val="1104"/>
+        </w:trPr>
+        <w:tc>
+          <w:tcPr>
+            <w:cnfStyle w:val="001000000000" w:firstRow="0" w:lastRow="0" w:firstColumn="1" w:lastColumn="0" w:oddVBand="0" w:evenVBand="0" w:oddHBand="0" w:evenHBand="0" w:firstRowFirstColumn="0" w:firstRowLastColumn="0" w:lastRowFirstColumn="0" w:lastRowLastColumn="0"/>
+            <w:tcW w:w="2319" w:type="dxa"/>
+          </w:tcPr>
+          <w:p>
+            <w:pPr>
+              <w:rPr>
+                <w:rFonts w:ascii="Arial" w:hAnsi="Arial" w:cs="Arial"/>
+                <w:sz w:val="24"/>
+                <w:szCs w:val="24"/>
+                <w:lang w:val="sk-SK"/>
+              </w:rPr>
+            </w:pPr>
+            <w:proofErr w:type="spellStart"/>
+            <w:r>
+              <w:rPr>
+                <w:rFonts w:ascii="Arial" w:hAnsi="Arial" w:cs="Arial"/>
+                <w:sz w:val="24"/>
+                <w:szCs w:val="24"/>
+                <w:lang w:val="sk-SK"/>
+              </w:rPr>
+              <w:t>Alternative</w:t>
+            </w:r>
+            <w:proofErr w:type="spellEnd"/>
+            <w:r>
+              <w:rPr>
+                <w:rFonts w:ascii="Arial" w:hAnsi="Arial" w:cs="Arial"/>
+                <w:sz w:val="24"/>
+                <w:szCs w:val="24"/>
+                <w:lang w:val="sk-SK"/>
+              </w:rPr>
+              <w:t xml:space="preserve"> </w:t>
+            </w:r>
+            <w:proofErr w:type="spellStart"/>
+            <w:r>
+              <w:rPr>
+                <w:rFonts w:ascii="Arial" w:hAnsi="Arial" w:cs="Arial"/>
+                <w:sz w:val="24"/>
+                <w:szCs w:val="24"/>
+                <w:lang w:val="sk-SK"/>
+              </w:rPr>
+              <w:t>flow</w:t>
+            </w:r>
+            <w:proofErr w:type="spellEnd"/>
+          </w:p>
+        </w:tc>
+        <w:tc>
+          <w:tcPr>
+            <w:tcW w:w="7741" w:type="dxa"/>
+          </w:tcPr>
+          <w:p>
+            <w:pPr>
+              <w:cnfStyle w:val="000000100000" w:firstRow="0" w:lastRow="0" w:firstColumn="0" w:lastColumn="0" w:oddVBand="0" w:evenVBand="0" w:oddHBand="1" w:evenHBand="0" w:firstRowFirstColumn="0" w:firstRowLastColumn="0" w:lastRowFirstColumn="0" w:lastRowLastColumn="0"/>
+              <w:rPr>
+                <w:rFonts w:ascii="Arial" w:hAnsi="Arial" w:cs="Arial"/>
+                <w:sz w:val="24"/>
+                <w:szCs w:val="24"/>
+                <w:lang w:val="sk-SK"/>
+              </w:rPr>
+            </w:pPr>
+            <w:r>
+              <w:rPr>
+                <w:rFonts w:ascii="Arial" w:hAnsi="Arial" w:cs="Arial"/>
+                <w:sz w:val="24"/>
+                <w:szCs w:val="24"/>
+                <w:lang w:val="sk-SK"/>
+              </w:rPr>
+              <w:t>3a. Používateľ A chce vyhľadať používateľa</w:t>
+            </w:r>
+          </w:p>
+          <w:p>
+            <w:pPr>
+              <w:cnfStyle w:val="000000100000" w:firstRow="0" w:lastRow="0" w:firstColumn="0" w:lastColumn="0" w:oddVBand="0" w:evenVBand="0" w:oddHBand="1" w:evenHBand="0" w:firstRowFirstColumn="0" w:firstRowLastColumn="0" w:lastRowFirstColumn="0" w:lastRowLastColumn="0"/>
+              <w:rPr>
+                <w:rFonts w:ascii="Arial" w:hAnsi="Arial" w:cs="Arial"/>
+                <w:sz w:val="24"/>
+                <w:szCs w:val="24"/>
+                <w:lang w:val="sk-SK"/>
+              </w:rPr>
+            </w:pPr>
+            <w:r>
+              <w:rPr>
+                <w:rFonts w:ascii="Arial" w:hAnsi="Arial" w:cs="Arial"/>
+                <w:sz w:val="24"/>
+                <w:szCs w:val="24"/>
+                <w:lang w:val="sk-SK"/>
+              </w:rPr>
+              <w:t>3a</w:t>
+            </w:r>
+            <w:r>
+              <w:rPr>
+                <w:rFonts w:ascii="Arial" w:hAnsi="Arial" w:cs="Arial"/>
+                <w:sz w:val="24"/>
+                <w:szCs w:val="24"/>
+                <w:lang w:val="sk-SK"/>
+              </w:rPr>
+              <w:t>1</w:t>
+            </w:r>
+            <w:r>
+              <w:rPr>
+                <w:rFonts w:ascii="Arial" w:hAnsi="Arial" w:cs="Arial"/>
+                <w:sz w:val="24"/>
+                <w:szCs w:val="24"/>
+                <w:lang w:val="sk-SK"/>
+              </w:rPr>
+              <w:t>. Používateľ A vyhľadá meno používateľa ktorého chce pridať</w:t>
+            </w:r>
+          </w:p>
+          <w:p>
+            <w:pPr>
+              <w:cnfStyle w:val="000000100000" w:firstRow="0" w:lastRow="0" w:firstColumn="0" w:lastColumn="0" w:oddVBand="0" w:evenVBand="0" w:oddHBand="1" w:evenHBand="0" w:firstRowFirstColumn="0" w:firstRowLastColumn="0" w:lastRowFirstColumn="0" w:lastRowLastColumn="0"/>
+              <w:rPr>
+                <w:rFonts w:ascii="Arial" w:hAnsi="Arial" w:cs="Arial"/>
+                <w:sz w:val="24"/>
+                <w:szCs w:val="24"/>
+                <w:lang w:val="sk-SK"/>
+              </w:rPr>
+            </w:pPr>
+            <w:r>
+              <w:rPr>
+                <w:rFonts w:ascii="Arial" w:hAnsi="Arial" w:cs="Arial"/>
+                <w:sz w:val="24"/>
+                <w:szCs w:val="24"/>
+                <w:lang w:val="sk-SK"/>
+              </w:rPr>
+              <w:t>3a</w:t>
+            </w:r>
+            <w:r>
+              <w:rPr>
+                <w:rFonts w:ascii="Arial" w:hAnsi="Arial" w:cs="Arial"/>
+                <w:sz w:val="24"/>
+                <w:szCs w:val="24"/>
+                <w:lang w:val="sk-SK"/>
+              </w:rPr>
+              <w:t>2</w:t>
+            </w:r>
+            <w:r>
+              <w:rPr>
+                <w:rFonts w:ascii="Arial" w:hAnsi="Arial" w:cs="Arial"/>
+                <w:sz w:val="24"/>
+                <w:szCs w:val="24"/>
+                <w:lang w:val="sk-SK"/>
+              </w:rPr>
+              <w:t>. Systém zobrazí zoznam používateľov podľa požiadaviek</w:t>
+            </w:r>
+          </w:p>
+          <w:p>
+            <w:pPr>
+              <w:cnfStyle w:val="000000100000" w:firstRow="0" w:lastRow="0" w:firstColumn="0" w:lastColumn="0" w:oddVBand="0" w:evenVBand="0" w:oddHBand="1" w:evenHBand="0" w:firstRowFirstColumn="0" w:firstRowLastColumn="0" w:lastRowFirstColumn="0" w:lastRowLastColumn="0"/>
+              <w:rPr>
+                <w:rFonts w:ascii="Arial" w:hAnsi="Arial" w:cs="Arial"/>
+                <w:sz w:val="24"/>
+                <w:szCs w:val="24"/>
+                <w:lang w:val="sk-SK"/>
+              </w:rPr>
+            </w:pPr>
+            <w:r>
+              <w:rPr>
+                <w:rFonts w:ascii="Arial" w:hAnsi="Arial" w:cs="Arial"/>
+                <w:sz w:val="24"/>
+                <w:szCs w:val="24"/>
+                <w:lang w:val="sk-SK"/>
+              </w:rPr>
+              <w:t>3a</w:t>
+            </w:r>
+            <w:r>
+              <w:rPr>
+                <w:rFonts w:ascii="Arial" w:hAnsi="Arial" w:cs="Arial"/>
+                <w:sz w:val="24"/>
+                <w:szCs w:val="24"/>
+                <w:lang w:val="sk-SK"/>
+              </w:rPr>
+              <w:t>3</w:t>
+            </w:r>
+            <w:r>
+              <w:rPr>
+                <w:rFonts w:ascii="Arial" w:hAnsi="Arial" w:cs="Arial"/>
+                <w:sz w:val="24"/>
+                <w:szCs w:val="24"/>
+                <w:lang w:val="sk-SK"/>
+              </w:rPr>
+              <w:t xml:space="preserve">. Používateľ A zvolí používateľa B </w:t>
+            </w:r>
+          </w:p>
+          <w:p>
+            <w:pPr>
+              <w:cnfStyle w:val="000000100000" w:firstRow="0" w:lastRow="0" w:firstColumn="0" w:lastColumn="0" w:oddVBand="0" w:evenVBand="0" w:oddHBand="1" w:evenHBand="0" w:firstRowFirstColumn="0" w:firstRowLastColumn="0" w:lastRowFirstColumn="0" w:lastRowLastColumn="0"/>
+              <w:rPr>
+                <w:rFonts w:ascii="Arial" w:hAnsi="Arial" w:cs="Arial"/>
+                <w:sz w:val="24"/>
+                <w:szCs w:val="24"/>
+                <w:lang w:val="sk-SK"/>
+              </w:rPr>
+            </w:pPr>
+            <w:r>
+              <w:rPr>
+                <w:rFonts w:ascii="Arial" w:hAnsi="Arial" w:cs="Arial"/>
+                <w:sz w:val="24"/>
+                <w:szCs w:val="24"/>
+                <w:lang w:val="sk-SK"/>
+              </w:rPr>
+              <w:t>3a</w:t>
+            </w:r>
+            <w:r>
+              <w:rPr>
+                <w:rFonts w:ascii="Arial" w:hAnsi="Arial" w:cs="Arial"/>
+                <w:sz w:val="24"/>
+                <w:szCs w:val="24"/>
+                <w:lang w:val="sk-SK"/>
+              </w:rPr>
+              <w:t>4</w:t>
+            </w:r>
+            <w:r>
+              <w:rPr>
+                <w:rFonts w:ascii="Arial" w:hAnsi="Arial" w:cs="Arial"/>
+                <w:sz w:val="24"/>
+                <w:szCs w:val="24"/>
+                <w:lang w:val="sk-SK"/>
+              </w:rPr>
+              <w:t>. Prípad použitia pokračuje krokom 4</w:t>
+            </w:r>
+          </w:p>
+          <w:p>
+            <w:pPr>
+              <w:cnfStyle w:val="000000100000" w:firstRow="0" w:lastRow="0" w:firstColumn="0" w:lastColumn="0" w:oddVBand="0" w:evenVBand="0" w:oddHBand="1" w:evenHBand="0" w:firstRowFirstColumn="0" w:firstRowLastColumn="0" w:lastRowFirstColumn="0" w:lastRowLastColumn="0"/>
+              <w:rPr>
+                <w:rFonts w:ascii="Arial" w:hAnsi="Arial" w:cs="Arial"/>
+                <w:sz w:val="24"/>
+                <w:szCs w:val="24"/>
+                <w:lang w:val="sk-SK"/>
+              </w:rPr>
+            </w:pPr>
+            <w:r>
+              <w:rPr>
+                <w:rFonts w:ascii="Arial" w:hAnsi="Arial" w:cs="Arial"/>
+                <w:sz w:val="24"/>
+                <w:szCs w:val="24"/>
+                <w:lang w:val="sk-SK"/>
+              </w:rPr>
+              <w:t>4a. Zvolený používateľ už sa nachádza v skupine</w:t>
+            </w:r>
+          </w:p>
+          <w:p>
+            <w:pPr>
+              <w:cnfStyle w:val="000000100000" w:firstRow="0" w:lastRow="0" w:firstColumn="0" w:lastColumn="0" w:oddVBand="0" w:evenVBand="0" w:oddHBand="1" w:evenHBand="0" w:firstRowFirstColumn="0" w:firstRowLastColumn="0" w:lastRowFirstColumn="0" w:lastRowLastColumn="0"/>
+              <w:rPr>
+                <w:rFonts w:ascii="Arial" w:hAnsi="Arial" w:cs="Arial"/>
+                <w:sz w:val="24"/>
+                <w:szCs w:val="24"/>
+                <w:lang w:val="sk-SK"/>
+              </w:rPr>
+            </w:pPr>
+            <w:r>
+              <w:rPr>
+                <w:rFonts w:ascii="Arial" w:hAnsi="Arial" w:cs="Arial"/>
+                <w:sz w:val="24"/>
+                <w:szCs w:val="24"/>
+                <w:lang w:val="sk-SK"/>
+              </w:rPr>
+              <w:t>4a1. Systém oznámi používateľovi A, že používateľa nebolo možné pridať, pretože v skupine sa už nachádza</w:t>
+            </w:r>
+          </w:p>
+          <w:p>
+            <w:pPr>
+              <w:cnfStyle w:val="000000100000" w:firstRow="0" w:lastRow="0" w:firstColumn="0" w:lastColumn="0" w:oddVBand="0" w:evenVBand="0" w:oddHBand="1" w:evenHBand="0" w:firstRowFirstColumn="0" w:firstRowLastColumn="0" w:lastRowFirstColumn="0" w:lastRowLastColumn="0"/>
+              <w:rPr>
+                <w:rFonts w:ascii="Arial" w:hAnsi="Arial" w:cs="Arial"/>
+                <w:sz w:val="24"/>
+                <w:szCs w:val="24"/>
+                <w:lang w:val="sk-SK"/>
+              </w:rPr>
+            </w:pPr>
+            <w:r>
+              <w:rPr>
+                <w:rFonts w:ascii="Arial" w:hAnsi="Arial" w:cs="Arial"/>
+                <w:sz w:val="24"/>
+                <w:szCs w:val="24"/>
+                <w:lang w:val="sk-SK"/>
+              </w:rPr>
+              <w:t>4a2. Prípad použitia končí</w:t>
+            </w:r>
+          </w:p>
+          <w:p>
+            <w:pPr>
+              <w:cnfStyle w:val="000000100000" w:firstRow="0" w:lastRow="0" w:firstColumn="0" w:lastColumn="0" w:oddVBand="0" w:evenVBand="0" w:oddHBand="1" w:evenHBand="0" w:firstRowFirstColumn="0" w:firstRowLastColumn="0" w:lastRowFirstColumn="0" w:lastRowLastColumn="0"/>
+              <w:rPr>
+                <w:rFonts w:ascii="Arial" w:hAnsi="Arial" w:cs="Arial"/>
+                <w:sz w:val="24"/>
+                <w:szCs w:val="24"/>
+                <w:lang w:val="sk-SK"/>
+              </w:rPr>
+            </w:pPr>
           </w:p>
         </w:tc>
       </w:tr>
     </w:tbl>
+    <w:p>
+      <w:pPr>
+        <w:rPr>
+          <w:lang w:val="en-GB"/>
+        </w:rPr>
+      </w:pPr>
+    </w:p>
     <w:p>
       <w:pPr>
         <w:rPr>
@@ -6492,9 +8007,9 @@
     </w:lvl>
   </w:abstractNum>
   <w:abstractNum w:abstractNumId="2" w15:restartNumberingAfterBreak="0">
-    <w:nsid w:val="204D4F89"/>
+    <w:nsid w:val="188717DD"/>
     <w:multiLevelType w:val="hybridMultilevel"/>
-    <w:tmpl w:val="DF52ED28"/>
+    <w:tmpl w:val="5954536C"/>
     <w:lvl w:ilvl="0" w:tplc="FFFFFFFF">
       <w:start w:val="1"/>
       <w:numFmt w:val="decimal"/>
@@ -6581,9 +8096,9 @@
     </w:lvl>
   </w:abstractNum>
   <w:abstractNum w:abstractNumId="3" w15:restartNumberingAfterBreak="0">
-    <w:nsid w:val="24871554"/>
+    <w:nsid w:val="204D4F89"/>
     <w:multiLevelType w:val="hybridMultilevel"/>
-    <w:tmpl w:val="5954536C"/>
+    <w:tmpl w:val="DF52ED28"/>
     <w:lvl w:ilvl="0" w:tplc="FFFFFFFF">
       <w:start w:val="1"/>
       <w:numFmt w:val="decimal"/>
@@ -6670,9 +8185,9 @@
     </w:lvl>
   </w:abstractNum>
   <w:abstractNum w:abstractNumId="4" w15:restartNumberingAfterBreak="0">
-    <w:nsid w:val="36B56D03"/>
+    <w:nsid w:val="24871554"/>
     <w:multiLevelType w:val="hybridMultilevel"/>
-    <w:tmpl w:val="DF52ED28"/>
+    <w:tmpl w:val="5954536C"/>
     <w:lvl w:ilvl="0" w:tplc="FFFFFFFF">
       <w:start w:val="1"/>
       <w:numFmt w:val="decimal"/>
@@ -6759,9 +8274,9 @@
     </w:lvl>
   </w:abstractNum>
   <w:abstractNum w:abstractNumId="5" w15:restartNumberingAfterBreak="0">
-    <w:nsid w:val="411A3872"/>
+    <w:nsid w:val="36B56D03"/>
     <w:multiLevelType w:val="hybridMultilevel"/>
-    <w:tmpl w:val="5954536C"/>
+    <w:tmpl w:val="DF52ED28"/>
     <w:lvl w:ilvl="0" w:tplc="FFFFFFFF">
       <w:start w:val="1"/>
       <w:numFmt w:val="decimal"/>
@@ -6848,6 +8363,95 @@
     </w:lvl>
   </w:abstractNum>
   <w:abstractNum w:abstractNumId="6" w15:restartNumberingAfterBreak="0">
+    <w:nsid w:val="411A3872"/>
+    <w:multiLevelType w:val="hybridMultilevel"/>
+    <w:tmpl w:val="5954536C"/>
+    <w:lvl w:ilvl="0" w:tplc="FFFFFFFF">
+      <w:start w:val="1"/>
+      <w:numFmt w:val="decimal"/>
+      <w:lvlText w:val="%1."/>
+      <w:lvlJc w:val="left"/>
+      <w:pPr>
+        <w:ind w:left="720" w:hanging="360"/>
+      </w:pPr>
+      <w:rPr>
+        <w:rFonts w:hint="default"/>
+      </w:rPr>
+    </w:lvl>
+    <w:lvl w:ilvl="1" w:tplc="FFFFFFFF" w:tentative="1">
+      <w:start w:val="1"/>
+      <w:numFmt w:val="lowerLetter"/>
+      <w:lvlText w:val="%2."/>
+      <w:lvlJc w:val="left"/>
+      <w:pPr>
+        <w:ind w:left="1440" w:hanging="360"/>
+      </w:pPr>
+    </w:lvl>
+    <w:lvl w:ilvl="2" w:tplc="FFFFFFFF" w:tentative="1">
+      <w:start w:val="1"/>
+      <w:numFmt w:val="lowerRoman"/>
+      <w:lvlText w:val="%3."/>
+      <w:lvlJc w:val="right"/>
+      <w:pPr>
+        <w:ind w:left="2160" w:hanging="180"/>
+      </w:pPr>
+    </w:lvl>
+    <w:lvl w:ilvl="3" w:tplc="FFFFFFFF" w:tentative="1">
+      <w:start w:val="1"/>
+      <w:numFmt w:val="decimal"/>
+      <w:lvlText w:val="%4."/>
+      <w:lvlJc w:val="left"/>
+      <w:pPr>
+        <w:ind w:left="2880" w:hanging="360"/>
+      </w:pPr>
+    </w:lvl>
+    <w:lvl w:ilvl="4" w:tplc="FFFFFFFF" w:tentative="1">
+      <w:start w:val="1"/>
+      <w:numFmt w:val="lowerLetter"/>
+      <w:lvlText w:val="%5."/>
+      <w:lvlJc w:val="left"/>
+      <w:pPr>
+        <w:ind w:left="3600" w:hanging="360"/>
+      </w:pPr>
+    </w:lvl>
+    <w:lvl w:ilvl="5" w:tplc="FFFFFFFF" w:tentative="1">
+      <w:start w:val="1"/>
+      <w:numFmt w:val="lowerRoman"/>
+      <w:lvlText w:val="%6."/>
+      <w:lvlJc w:val="right"/>
+      <w:pPr>
+        <w:ind w:left="4320" w:hanging="180"/>
+      </w:pPr>
+    </w:lvl>
+    <w:lvl w:ilvl="6" w:tplc="FFFFFFFF" w:tentative="1">
+      <w:start w:val="1"/>
+      <w:numFmt w:val="decimal"/>
+      <w:lvlText w:val="%7."/>
+      <w:lvlJc w:val="left"/>
+      <w:pPr>
+        <w:ind w:left="5040" w:hanging="360"/>
+      </w:pPr>
+    </w:lvl>
+    <w:lvl w:ilvl="7" w:tplc="FFFFFFFF" w:tentative="1">
+      <w:start w:val="1"/>
+      <w:numFmt w:val="lowerLetter"/>
+      <w:lvlText w:val="%8."/>
+      <w:lvlJc w:val="left"/>
+      <w:pPr>
+        <w:ind w:left="5760" w:hanging="360"/>
+      </w:pPr>
+    </w:lvl>
+    <w:lvl w:ilvl="8" w:tplc="FFFFFFFF" w:tentative="1">
+      <w:start w:val="1"/>
+      <w:numFmt w:val="lowerRoman"/>
+      <w:lvlText w:val="%9."/>
+      <w:lvlJc w:val="right"/>
+      <w:pPr>
+        <w:ind w:left="6480" w:hanging="180"/>
+      </w:pPr>
+    </w:lvl>
+  </w:abstractNum>
+  <w:abstractNum w:abstractNumId="7" w15:restartNumberingAfterBreak="0">
     <w:nsid w:val="57AA5DD0"/>
     <w:multiLevelType w:val="hybridMultilevel"/>
     <w:tmpl w:val="DF52ED28"/>
@@ -6936,7 +8540,7 @@
       </w:pPr>
     </w:lvl>
   </w:abstractNum>
-  <w:abstractNum w:abstractNumId="7" w15:restartNumberingAfterBreak="0">
+  <w:abstractNum w:abstractNumId="8" w15:restartNumberingAfterBreak="0">
     <w:nsid w:val="5FCC5366"/>
     <w:multiLevelType w:val="hybridMultilevel"/>
     <w:tmpl w:val="5954536C"/>
@@ -7025,7 +8629,7 @@
       </w:pPr>
     </w:lvl>
   </w:abstractNum>
-  <w:abstractNum w:abstractNumId="8" w15:restartNumberingAfterBreak="0">
+  <w:abstractNum w:abstractNumId="9" w15:restartNumberingAfterBreak="0">
     <w:nsid w:val="664114EC"/>
     <w:multiLevelType w:val="hybridMultilevel"/>
     <w:tmpl w:val="5954536C"/>
@@ -7114,7 +8718,7 @@
       </w:pPr>
     </w:lvl>
   </w:abstractNum>
-  <w:abstractNum w:abstractNumId="9" w15:restartNumberingAfterBreak="0">
+  <w:abstractNum w:abstractNumId="10" w15:restartNumberingAfterBreak="0">
     <w:nsid w:val="73A972AB"/>
     <w:multiLevelType w:val="hybridMultilevel"/>
     <w:tmpl w:val="DF52ED28"/>
@@ -7204,34 +8808,37 @@
     </w:lvl>
   </w:abstractNum>
   <w:num w:numId="1" w16cid:durableId="646133873">
-    <w:abstractNumId w:val="6"/>
+    <w:abstractNumId w:val="7"/>
   </w:num>
   <w:num w:numId="2" w16cid:durableId="1368876901">
-    <w:abstractNumId w:val="4"/>
+    <w:abstractNumId w:val="5"/>
   </w:num>
   <w:num w:numId="3" w16cid:durableId="63380726">
-    <w:abstractNumId w:val="2"/>
+    <w:abstractNumId w:val="3"/>
   </w:num>
   <w:num w:numId="4" w16cid:durableId="1829319407">
-    <w:abstractNumId w:val="9"/>
+    <w:abstractNumId w:val="10"/>
   </w:num>
   <w:num w:numId="5" w16cid:durableId="1474174319">
-    <w:abstractNumId w:val="7"/>
+    <w:abstractNumId w:val="8"/>
   </w:num>
   <w:num w:numId="6" w16cid:durableId="1692603088">
     <w:abstractNumId w:val="0"/>
   </w:num>
   <w:num w:numId="7" w16cid:durableId="1335566711">
-    <w:abstractNumId w:val="8"/>
+    <w:abstractNumId w:val="9"/>
   </w:num>
   <w:num w:numId="8" w16cid:durableId="1899973523">
     <w:abstractNumId w:val="1"/>
   </w:num>
   <w:num w:numId="9" w16cid:durableId="1863472608">
-    <w:abstractNumId w:val="3"/>
+    <w:abstractNumId w:val="4"/>
   </w:num>
   <w:num w:numId="10" w16cid:durableId="554510120">
-    <w:abstractNumId w:val="5"/>
+    <w:abstractNumId w:val="6"/>
+  </w:num>
+  <w:num w:numId="11" w16cid:durableId="951325510">
+    <w:abstractNumId w:val="2"/>
   </w:num>
 </w:numbering>
 </file>

</xml_diff>